<commit_message>
Issuing unix commands to OS
</commit_message>
<xml_diff>
--- a/iPython_cheatsheet.docx
+++ b/iPython_cheatsheet.docx
@@ -1,12 +1,12 @@
 
 <file path=word/document.xml><?xml version="1.0" encoding="utf-8"?>
-<w:document xmlns:ve="http://schemas.openxmlformats.org/markup-compatibility/2006" xmlns:o="urn:schemas-microsoft-com:office:office" xmlns:r="http://schemas.openxmlformats.org/officeDocument/2006/relationships" xmlns:m="http://schemas.openxmlformats.org/officeDocument/2006/math" xmlns:v="urn:schemas-microsoft-com:vml" xmlns:wp="http://schemas.openxmlformats.org/drawingml/2006/wordprocessingDrawing" xmlns:w10="urn:schemas-microsoft-com:office:word" xmlns:w="http://schemas.openxmlformats.org/wordprocessingml/2006/main" xmlns:wne="http://schemas.microsoft.com/office/word/2006/wordml">
+<w:document xmlns:wpc="http://schemas.microsoft.com/office/word/2010/wordprocessingCanvas" xmlns:mo="http://schemas.microsoft.com/office/mac/office/2008/main" xmlns:mc="http://schemas.openxmlformats.org/markup-compatibility/2006" xmlns:mv="urn:schemas-microsoft-com:mac:vml" xmlns:o="urn:schemas-microsoft-com:office:office" xmlns:r="http://schemas.openxmlformats.org/officeDocument/2006/relationships" xmlns:m="http://schemas.openxmlformats.org/officeDocument/2006/math" xmlns:v="urn:schemas-microsoft-com:vml" xmlns:wp14="http://schemas.microsoft.com/office/word/2010/wordprocessingDrawing" xmlns:wp="http://schemas.openxmlformats.org/drawingml/2006/wordprocessingDrawing" xmlns:w10="urn:schemas-microsoft-com:office:word" xmlns:w="http://schemas.openxmlformats.org/wordprocessingml/2006/main" xmlns:w14="http://schemas.microsoft.com/office/word/2010/wordml" xmlns:w15="http://schemas.microsoft.com/office/word/2012/wordml" xmlns:wpg="http://schemas.microsoft.com/office/word/2010/wordprocessingGroup" xmlns:wpi="http://schemas.microsoft.com/office/word/2010/wordprocessingInk" xmlns:wne="http://schemas.microsoft.com/office/word/2006/wordml" xmlns:wps="http://schemas.microsoft.com/office/word/2010/wordprocessingShape" mc:Ignorable="w14 w15 wp14">
   <w:body>
     <w:p>
       <w:pPr>
         <w:pStyle w:val="Title"/>
       </w:pPr>
-      <w:bookmarkStart w:id="0" w:name="_Toc427482608"/>
+      <w:bookmarkStart w:id="0" w:name="_Toc478954627"/>
       <w:r>
         <w:t>iPython_cheatsheet</w:t>
       </w:r>
@@ -29,6 +29,7 @@
           <w:docPartUnique/>
         </w:docPartObj>
       </w:sdtPr>
+      <w:sdtEndPr/>
       <w:sdtContent>
         <w:p>
           <w:pPr>
@@ -37,6 +38,8 @@
           <w:r>
             <w:t>Contents</w:t>
           </w:r>
+          <w:bookmarkStart w:id="1" w:name="_GoBack"/>
+          <w:bookmarkEnd w:id="1"/>
         </w:p>
         <w:p>
           <w:pPr>
@@ -47,8 +50,6 @@
             <w:rPr>
               <w:rFonts w:eastAsiaTheme="minorEastAsia" w:cstheme="minorBidi"/>
               <w:noProof/>
-              <w:sz w:val="22"/>
-              <w:szCs w:val="22"/>
               <w:lang w:bidi="ar-SA"/>
             </w:rPr>
           </w:pPr>
@@ -61,7 +62,7 @@
           <w:r>
             <w:fldChar w:fldCharType="separate"/>
           </w:r>
-          <w:hyperlink w:anchor="_Toc427482608" w:history="1">
+          <w:hyperlink w:anchor="_Toc478954627" w:history="1">
             <w:r>
               <w:rPr>
                 <w:rStyle w:val="Hyperlink"/>
@@ -88,7 +89,7 @@
                 <w:noProof/>
                 <w:webHidden/>
               </w:rPr>
-              <w:instrText xml:space="preserve"> PAGEREF _Toc427482608 \h </w:instrText>
+              <w:instrText xml:space="preserve"> PAGEREF _Toc478954627 \h </w:instrText>
             </w:r>
             <w:r>
               <w:rPr>
@@ -128,18 +129,16 @@
             <w:rPr>
               <w:rFonts w:eastAsiaTheme="minorEastAsia" w:cstheme="minorBidi"/>
               <w:noProof/>
-              <w:sz w:val="22"/>
-              <w:szCs w:val="22"/>
               <w:lang w:bidi="ar-SA"/>
             </w:rPr>
           </w:pPr>
-          <w:hyperlink w:anchor="_Toc427482609" w:history="1">
+          <w:hyperlink w:anchor="_Toc478954628" w:history="1">
             <w:r>
               <w:rPr>
                 <w:rStyle w:val="Hyperlink"/>
                 <w:noProof/>
               </w:rPr>
-              <w:t>Force plots to be inline</w:t>
+              <w:t>Execute OS Commands</w:t>
             </w:r>
             <w:r>
               <w:rPr>
@@ -160,7 +159,7 @@
                 <w:noProof/>
                 <w:webHidden/>
               </w:rPr>
-              <w:instrText xml:space="preserve"> PAGEREF _Toc427482609 \h </w:instrText>
+              <w:instrText xml:space="preserve"> PAGEREF _Toc478954628 \h </w:instrText>
             </w:r>
             <w:r>
               <w:rPr>
@@ -200,17 +199,85 @@
             <w:rPr>
               <w:rFonts w:eastAsiaTheme="minorEastAsia" w:cstheme="minorBidi"/>
               <w:noProof/>
-              <w:sz w:val="22"/>
-              <w:szCs w:val="22"/>
               <w:lang w:bidi="ar-SA"/>
             </w:rPr>
           </w:pPr>
-          <w:hyperlink w:anchor="_Toc427482610" w:history="1">
+          <w:hyperlink w:anchor="_Toc478954629" w:history="1">
             <w:r>
               <w:rPr>
                 <w:rStyle w:val="Hyperlink"/>
                 <w:noProof/>
               </w:rPr>
+              <w:t>Force plots to be inline</w:t>
+            </w:r>
+            <w:r>
+              <w:rPr>
+                <w:noProof/>
+                <w:webHidden/>
+              </w:rPr>
+              <w:tab/>
+            </w:r>
+            <w:r>
+              <w:rPr>
+                <w:noProof/>
+                <w:webHidden/>
+              </w:rPr>
+              <w:fldChar w:fldCharType="begin"/>
+            </w:r>
+            <w:r>
+              <w:rPr>
+                <w:noProof/>
+                <w:webHidden/>
+              </w:rPr>
+              <w:instrText xml:space="preserve"> PAGEREF _Toc478954629 \h </w:instrText>
+            </w:r>
+            <w:r>
+              <w:rPr>
+                <w:noProof/>
+                <w:webHidden/>
+              </w:rPr>
+            </w:r>
+            <w:r>
+              <w:rPr>
+                <w:noProof/>
+                <w:webHidden/>
+              </w:rPr>
+              <w:fldChar w:fldCharType="separate"/>
+            </w:r>
+            <w:r>
+              <w:rPr>
+                <w:noProof/>
+                <w:webHidden/>
+              </w:rPr>
+              <w:t>1</w:t>
+            </w:r>
+            <w:r>
+              <w:rPr>
+                <w:noProof/>
+                <w:webHidden/>
+              </w:rPr>
+              <w:fldChar w:fldCharType="end"/>
+            </w:r>
+          </w:hyperlink>
+        </w:p>
+        <w:p>
+          <w:pPr>
+            <w:pStyle w:val="TOC1"/>
+            <w:tabs>
+              <w:tab w:val="right" w:leader="dot" w:pos="10520"/>
+            </w:tabs>
+            <w:rPr>
+              <w:rFonts w:eastAsiaTheme="minorEastAsia" w:cstheme="minorBidi"/>
+              <w:noProof/>
+              <w:lang w:bidi="ar-SA"/>
+            </w:rPr>
+          </w:pPr>
+          <w:hyperlink w:anchor="_Toc478954630" w:history="1">
+            <w:r>
+              <w:rPr>
+                <w:rStyle w:val="Hyperlink"/>
+                <w:noProof/>
+              </w:rPr>
               <w:t>Open iPython notebook</w:t>
             </w:r>
             <w:r>
@@ -232,7 +299,7 @@
                 <w:noProof/>
                 <w:webHidden/>
               </w:rPr>
-              <w:instrText xml:space="preserve"> PAGEREF _Toc427482610 \h </w:instrText>
+              <w:instrText xml:space="preserve"> PAGEREF _Toc478954630 \h </w:instrText>
             </w:r>
             <w:r>
               <w:rPr>
@@ -253,6 +320,76 @@
                 <w:webHidden/>
               </w:rPr>
               <w:t>1</w:t>
+            </w:r>
+            <w:r>
+              <w:rPr>
+                <w:noProof/>
+                <w:webHidden/>
+              </w:rPr>
+              <w:fldChar w:fldCharType="end"/>
+            </w:r>
+          </w:hyperlink>
+        </w:p>
+        <w:p>
+          <w:pPr>
+            <w:pStyle w:val="TOC1"/>
+            <w:tabs>
+              <w:tab w:val="right" w:leader="dot" w:pos="10520"/>
+            </w:tabs>
+            <w:rPr>
+              <w:rFonts w:eastAsiaTheme="minorEastAsia" w:cstheme="minorBidi"/>
+              <w:noProof/>
+              <w:lang w:bidi="ar-SA"/>
+            </w:rPr>
+          </w:pPr>
+          <w:hyperlink w:anchor="_Toc478954631" w:history="1">
+            <w:r>
+              <w:rPr>
+                <w:rStyle w:val="Hyperlink"/>
+                <w:noProof/>
+              </w:rPr>
+              <w:t>Where iPython notebooks are stored</w:t>
+            </w:r>
+            <w:r>
+              <w:rPr>
+                <w:noProof/>
+                <w:webHidden/>
+              </w:rPr>
+              <w:tab/>
+            </w:r>
+            <w:r>
+              <w:rPr>
+                <w:noProof/>
+                <w:webHidden/>
+              </w:rPr>
+              <w:fldChar w:fldCharType="begin"/>
+            </w:r>
+            <w:r>
+              <w:rPr>
+                <w:noProof/>
+                <w:webHidden/>
+              </w:rPr>
+              <w:instrText xml:space="preserve"> PAGEREF _Toc478954631 \h </w:instrText>
+            </w:r>
+            <w:r>
+              <w:rPr>
+                <w:noProof/>
+                <w:webHidden/>
+              </w:rPr>
+            </w:r>
+            <w:r>
+              <w:rPr>
+                <w:noProof/>
+                <w:webHidden/>
+              </w:rPr>
+              <w:fldChar w:fldCharType="separate"/>
+            </w:r>
+            <w:r>
+              <w:rPr>
+                <w:noProof/>
+                <w:webHidden/>
+              </w:rPr>
+              <w:t>2</w:t>
             </w:r>
             <w:r>
               <w:rPr>
@@ -275,11 +412,80 @@
       <w:pPr>
         <w:pStyle w:val="Heading1"/>
       </w:pPr>
-      <w:bookmarkStart w:id="1" w:name="_Toc427482609"/>
+      <w:bookmarkStart w:id="2" w:name="_Toc478954628"/>
+      <w:r>
+        <w:t>Execute OS Commands</w:t>
+      </w:r>
+      <w:bookmarkEnd w:id="2"/>
+    </w:p>
+    <w:p>
+      <w:r>
+        <w:t>Use ! followed by the underlying OS command, like for unix:</w:t>
+      </w:r>
+    </w:p>
+    <w:p>
+      <w:r>
+        <w:t>!pwd</w:t>
+      </w:r>
+    </w:p>
+    <w:p/>
+    <w:p>
+      <w:r>
+        <w:t>output:</w:t>
+      </w:r>
+    </w:p>
+    <w:p>
+      <w:pPr>
+        <w:shd w:val="clear" w:color="auto" w:fill="FFFFFF"/>
+        <w:tabs>
+          <w:tab w:val="left" w:pos="916"/>
+          <w:tab w:val="left" w:pos="1832"/>
+          <w:tab w:val="left" w:pos="2748"/>
+          <w:tab w:val="left" w:pos="3664"/>
+          <w:tab w:val="left" w:pos="4580"/>
+          <w:tab w:val="left" w:pos="5496"/>
+          <w:tab w:val="left" w:pos="6412"/>
+          <w:tab w:val="left" w:pos="7328"/>
+          <w:tab w:val="left" w:pos="8244"/>
+          <w:tab w:val="left" w:pos="9160"/>
+          <w:tab w:val="left" w:pos="10076"/>
+          <w:tab w:val="left" w:pos="10992"/>
+          <w:tab w:val="left" w:pos="11908"/>
+          <w:tab w:val="left" w:pos="12824"/>
+          <w:tab w:val="left" w:pos="13740"/>
+          <w:tab w:val="left" w:pos="14656"/>
+        </w:tabs>
+        <w:wordWrap w:val="0"/>
+        <w:textAlignment w:val="baseline"/>
+        <w:rPr>
+          <w:rFonts w:ascii="Courier" w:hAnsi="Courier" w:cs="Courier New"/>
+          <w:color w:val="000000"/>
+          <w:sz w:val="21"/>
+          <w:szCs w:val="21"/>
+          <w:lang w:bidi="ar-SA"/>
+        </w:rPr>
+      </w:pPr>
+      <w:r>
+        <w:rPr>
+          <w:rFonts w:ascii="Courier" w:hAnsi="Courier" w:cs="Courier New"/>
+          <w:color w:val="000000"/>
+          <w:sz w:val="21"/>
+          <w:szCs w:val="21"/>
+          <w:lang w:bidi="ar-SA"/>
+        </w:rPr>
+        <w:t>/Users/bbeauchamp/Documents/school/reproducible_data_analysis</w:t>
+      </w:r>
+    </w:p>
+    <w:p/>
+    <w:p>
+      <w:pPr>
+        <w:pStyle w:val="Heading1"/>
+      </w:pPr>
+      <w:bookmarkStart w:id="3" w:name="_Toc478954629"/>
       <w:r>
         <w:t>Force plots to be inline</w:t>
       </w:r>
-      <w:bookmarkEnd w:id="1"/>
+      <w:bookmarkEnd w:id="3"/>
     </w:p>
     <w:p>
       <w:r>
@@ -293,7 +499,7 @@
           <w:lang w:bidi="ar-SA"/>
         </w:rPr>
         <w:drawing>
-          <wp:inline distT="0" distB="0" distL="0" distR="0">
+          <wp:inline distT="0" distB="0" distL="0" distR="0" wp14:anchorId="1F33C427" wp14:editId="1FF8CA96">
             <wp:extent cx="5715000" cy="3524250"/>
             <wp:effectExtent l="19050" t="0" r="0" b="0"/>
             <wp:docPr id="1" name="Picture 1"/>
@@ -344,11 +550,11 @@
       <w:pPr>
         <w:pStyle w:val="Heading1"/>
       </w:pPr>
-      <w:bookmarkStart w:id="2" w:name="_Toc427482610"/>
+      <w:bookmarkStart w:id="4" w:name="_Toc478954630"/>
       <w:r>
         <w:t>Open iPython notebook</w:t>
       </w:r>
-      <w:bookmarkEnd w:id="2"/>
+      <w:bookmarkEnd w:id="4"/>
     </w:p>
     <w:p/>
     <w:p>
@@ -364,6 +570,7 @@
         <w:pStyle w:val="CodeStyle"/>
       </w:pPr>
       <w:r>
+        <w:lastRenderedPageBreak/>
         <w:t>[W 08:26:33.769 NotebookApp] ipywidgets package not installed.  Widgets are unavailable.</w:t>
       </w:r>
     </w:p>
@@ -421,9 +628,11 @@
       <w:pPr>
         <w:pStyle w:val="Heading1"/>
       </w:pPr>
+      <w:bookmarkStart w:id="5" w:name="_Toc478954631"/>
       <w:r>
         <w:t>Where iPython notebooks are stored</w:t>
       </w:r>
+      <w:bookmarkEnd w:id="5"/>
     </w:p>
     <w:p>
       <w:pPr>
@@ -459,7 +668,7 @@
 </file>
 
 <file path=word/styles.xml><?xml version="1.0" encoding="utf-8"?>
-<w:styles xmlns:r="http://schemas.openxmlformats.org/officeDocument/2006/relationships" xmlns:w="http://schemas.openxmlformats.org/wordprocessingml/2006/main">
+<w:styles xmlns:mc="http://schemas.openxmlformats.org/markup-compatibility/2006" xmlns:r="http://schemas.openxmlformats.org/officeDocument/2006/relationships" xmlns:w="http://schemas.openxmlformats.org/wordprocessingml/2006/main" xmlns:w14="http://schemas.microsoft.com/office/word/2010/wordml" xmlns:w15="http://schemas.microsoft.com/office/word/2012/wordml" mc:Ignorable="w14 w15">
   <w:docDefaults>
     <w:rPrDefault>
       <w:rPr>
@@ -475,144 +684,389 @@
       </w:pPr>
     </w:pPrDefault>
   </w:docDefaults>
-  <w:latentStyles w:defLockedState="0" w:defUIPriority="99" w:defSemiHidden="1" w:defUnhideWhenUsed="1" w:defQFormat="0" w:count="267">
-    <w:lsdException w:name="Normal" w:semiHidden="0" w:uiPriority="0" w:unhideWhenUsed="0" w:qFormat="1"/>
-    <w:lsdException w:name="heading 1" w:semiHidden="0" w:uiPriority="9" w:unhideWhenUsed="0" w:qFormat="1"/>
-    <w:lsdException w:name="heading 2" w:uiPriority="9" w:qFormat="1"/>
-    <w:lsdException w:name="heading 3" w:uiPriority="9" w:qFormat="1"/>
-    <w:lsdException w:name="heading 4" w:uiPriority="9" w:qFormat="1"/>
-    <w:lsdException w:name="heading 5" w:uiPriority="9" w:qFormat="1"/>
-    <w:lsdException w:name="heading 6" w:uiPriority="9" w:qFormat="1"/>
-    <w:lsdException w:name="heading 7" w:uiPriority="9" w:qFormat="1"/>
-    <w:lsdException w:name="heading 8" w:uiPriority="9" w:qFormat="1"/>
-    <w:lsdException w:name="heading 9" w:uiPriority="9" w:qFormat="1"/>
-    <w:lsdException w:name="toc 1" w:uiPriority="39"/>
-    <w:lsdException w:name="toc 2" w:uiPriority="39"/>
-    <w:lsdException w:name="toc 3" w:uiPriority="39"/>
-    <w:lsdException w:name="toc 4" w:uiPriority="39"/>
-    <w:lsdException w:name="toc 5" w:uiPriority="39"/>
-    <w:lsdException w:name="toc 6" w:uiPriority="39"/>
-    <w:lsdException w:name="toc 7" w:uiPriority="39"/>
-    <w:lsdException w:name="toc 8" w:uiPriority="39"/>
-    <w:lsdException w:name="toc 9" w:uiPriority="39"/>
-    <w:lsdException w:name="caption" w:uiPriority="35"/>
-    <w:lsdException w:name="Title" w:semiHidden="0" w:uiPriority="10" w:unhideWhenUsed="0" w:qFormat="1"/>
-    <w:lsdException w:name="Default Paragraph Font" w:uiPriority="1"/>
-    <w:lsdException w:name="Subtitle" w:semiHidden="0" w:uiPriority="11" w:unhideWhenUsed="0" w:qFormat="1"/>
-    <w:lsdException w:name="Strong" w:semiHidden="0" w:uiPriority="22" w:unhideWhenUsed="0" w:qFormat="1"/>
-    <w:lsdException w:name="Emphasis" w:semiHidden="0" w:uiPriority="20" w:unhideWhenUsed="0" w:qFormat="1"/>
-    <w:lsdException w:name="Table Grid" w:semiHidden="0" w:uiPriority="59" w:unhideWhenUsed="0"/>
-    <w:lsdException w:name="Placeholder Text" w:unhideWhenUsed="0"/>
-    <w:lsdException w:name="No Spacing" w:semiHidden="0" w:uiPriority="1" w:unhideWhenUsed="0" w:qFormat="1"/>
-    <w:lsdException w:name="Light Shading" w:semiHidden="0" w:uiPriority="60" w:unhideWhenUsed="0"/>
-    <w:lsdException w:name="Light List" w:semiHidden="0" w:uiPriority="61" w:unhideWhenUsed="0"/>
-    <w:lsdException w:name="Light Grid" w:semiHidden="0" w:uiPriority="62" w:unhideWhenUsed="0"/>
-    <w:lsdException w:name="Medium Shading 1" w:semiHidden="0" w:uiPriority="63" w:unhideWhenUsed="0"/>
-    <w:lsdException w:name="Medium Shading 2" w:semiHidden="0" w:uiPriority="64" w:unhideWhenUsed="0"/>
-    <w:lsdException w:name="Medium List 1" w:semiHidden="0" w:uiPriority="65" w:unhideWhenUsed="0"/>
-    <w:lsdException w:name="Medium List 2" w:semiHidden="0" w:uiPriority="66" w:unhideWhenUsed="0"/>
-    <w:lsdException w:name="Medium Grid 1" w:semiHidden="0" w:uiPriority="67" w:unhideWhenUsed="0"/>
-    <w:lsdException w:name="Medium Grid 2" w:semiHidden="0" w:uiPriority="68" w:unhideWhenUsed="0"/>
-    <w:lsdException w:name="Medium Grid 3" w:semiHidden="0" w:uiPriority="69" w:unhideWhenUsed="0"/>
-    <w:lsdException w:name="Dark List" w:semiHidden="0" w:uiPriority="70" w:unhideWhenUsed="0"/>
-    <w:lsdException w:name="Colorful Shading" w:semiHidden="0" w:uiPriority="71" w:unhideWhenUsed="0"/>
-    <w:lsdException w:name="Colorful List" w:semiHidden="0" w:uiPriority="72" w:unhideWhenUsed="0"/>
-    <w:lsdException w:name="Colorful Grid" w:semiHidden="0" w:uiPriority="73" w:unhideWhenUsed="0"/>
-    <w:lsdException w:name="Light Shading Accent 1" w:semiHidden="0" w:uiPriority="60" w:unhideWhenUsed="0"/>
-    <w:lsdException w:name="Light List Accent 1" w:semiHidden="0" w:uiPriority="61" w:unhideWhenUsed="0"/>
-    <w:lsdException w:name="Light Grid Accent 1" w:semiHidden="0" w:uiPriority="62" w:unhideWhenUsed="0"/>
-    <w:lsdException w:name="Medium Shading 1 Accent 1" w:semiHidden="0" w:uiPriority="63" w:unhideWhenUsed="0"/>
-    <w:lsdException w:name="Medium Shading 2 Accent 1" w:semiHidden="0" w:uiPriority="64" w:unhideWhenUsed="0"/>
-    <w:lsdException w:name="Medium List 1 Accent 1" w:semiHidden="0" w:uiPriority="65" w:unhideWhenUsed="0"/>
-    <w:lsdException w:name="Revision" w:unhideWhenUsed="0"/>
-    <w:lsdException w:name="List Paragraph" w:semiHidden="0" w:uiPriority="34" w:unhideWhenUsed="0" w:qFormat="1"/>
-    <w:lsdException w:name="Quote" w:semiHidden="0" w:uiPriority="29" w:unhideWhenUsed="0" w:qFormat="1"/>
-    <w:lsdException w:name="Intense Quote" w:semiHidden="0" w:uiPriority="30" w:unhideWhenUsed="0" w:qFormat="1"/>
-    <w:lsdException w:name="Medium List 2 Accent 1" w:semiHidden="0" w:uiPriority="66" w:unhideWhenUsed="0"/>
-    <w:lsdException w:name="Medium Grid 1 Accent 1" w:semiHidden="0" w:uiPriority="67" w:unhideWhenUsed="0"/>
-    <w:lsdException w:name="Medium Grid 2 Accent 1" w:semiHidden="0" w:uiPriority="68" w:unhideWhenUsed="0"/>
-    <w:lsdException w:name="Medium Grid 3 Accent 1" w:semiHidden="0" w:uiPriority="69" w:unhideWhenUsed="0"/>
-    <w:lsdException w:name="Dark List Accent 1" w:semiHidden="0" w:uiPriority="70" w:unhideWhenUsed="0"/>
-    <w:lsdException w:name="Colorful Shading Accent 1" w:semiHidden="0" w:uiPriority="71" w:unhideWhenUsed="0"/>
-    <w:lsdException w:name="Colorful List Accent 1" w:semiHidden="0" w:uiPriority="72" w:unhideWhenUsed="0"/>
-    <w:lsdException w:name="Colorful Grid Accent 1" w:semiHidden="0" w:uiPriority="73" w:unhideWhenUsed="0"/>
-    <w:lsdException w:name="Light Shading Accent 2" w:semiHidden="0" w:uiPriority="60" w:unhideWhenUsed="0"/>
-    <w:lsdException w:name="Light List Accent 2" w:semiHidden="0" w:uiPriority="61" w:unhideWhenUsed="0"/>
-    <w:lsdException w:name="Light Grid Accent 2" w:semiHidden="0" w:uiPriority="62" w:unhideWhenUsed="0"/>
-    <w:lsdException w:name="Medium Shading 1 Accent 2" w:semiHidden="0" w:uiPriority="63" w:unhideWhenUsed="0"/>
-    <w:lsdException w:name="Medium Shading 2 Accent 2" w:semiHidden="0" w:uiPriority="64" w:unhideWhenUsed="0"/>
-    <w:lsdException w:name="Medium List 1 Accent 2" w:semiHidden="0" w:uiPriority="65" w:unhideWhenUsed="0"/>
-    <w:lsdException w:name="Medium List 2 Accent 2" w:semiHidden="0" w:uiPriority="66" w:unhideWhenUsed="0"/>
-    <w:lsdException w:name="Medium Grid 1 Accent 2" w:semiHidden="0" w:uiPriority="67" w:unhideWhenUsed="0"/>
-    <w:lsdException w:name="Medium Grid 2 Accent 2" w:semiHidden="0" w:uiPriority="68" w:unhideWhenUsed="0"/>
-    <w:lsdException w:name="Medium Grid 3 Accent 2" w:semiHidden="0" w:uiPriority="69" w:unhideWhenUsed="0"/>
-    <w:lsdException w:name="Dark List Accent 2" w:semiHidden="0" w:uiPriority="70" w:unhideWhenUsed="0"/>
-    <w:lsdException w:name="Colorful Shading Accent 2" w:semiHidden="0" w:uiPriority="71" w:unhideWhenUsed="0"/>
-    <w:lsdException w:name="Colorful List Accent 2" w:semiHidden="0" w:uiPriority="72" w:unhideWhenUsed="0"/>
-    <w:lsdException w:name="Colorful Grid Accent 2" w:semiHidden="0" w:uiPriority="73" w:unhideWhenUsed="0"/>
-    <w:lsdException w:name="Light Shading Accent 3" w:semiHidden="0" w:uiPriority="60" w:unhideWhenUsed="0"/>
-    <w:lsdException w:name="Light List Accent 3" w:semiHidden="0" w:uiPriority="61" w:unhideWhenUsed="0"/>
-    <w:lsdException w:name="Light Grid Accent 3" w:semiHidden="0" w:uiPriority="62" w:unhideWhenUsed="0"/>
-    <w:lsdException w:name="Medium Shading 1 Accent 3" w:semiHidden="0" w:uiPriority="63" w:unhideWhenUsed="0"/>
-    <w:lsdException w:name="Medium Shading 2 Accent 3" w:semiHidden="0" w:uiPriority="64" w:unhideWhenUsed="0"/>
-    <w:lsdException w:name="Medium List 1 Accent 3" w:semiHidden="0" w:uiPriority="65" w:unhideWhenUsed="0"/>
-    <w:lsdException w:name="Medium List 2 Accent 3" w:semiHidden="0" w:uiPriority="66" w:unhideWhenUsed="0"/>
-    <w:lsdException w:name="Medium Grid 1 Accent 3" w:semiHidden="0" w:uiPriority="67" w:unhideWhenUsed="0"/>
-    <w:lsdException w:name="Medium Grid 2 Accent 3" w:semiHidden="0" w:uiPriority="68" w:unhideWhenUsed="0"/>
-    <w:lsdException w:name="Medium Grid 3 Accent 3" w:semiHidden="0" w:uiPriority="69" w:unhideWhenUsed="0"/>
-    <w:lsdException w:name="Dark List Accent 3" w:semiHidden="0" w:uiPriority="70" w:unhideWhenUsed="0"/>
-    <w:lsdException w:name="Colorful Shading Accent 3" w:semiHidden="0" w:uiPriority="71" w:unhideWhenUsed="0"/>
-    <w:lsdException w:name="Colorful List Accent 3" w:semiHidden="0" w:uiPriority="72" w:unhideWhenUsed="0"/>
-    <w:lsdException w:name="Colorful Grid Accent 3" w:semiHidden="0" w:uiPriority="73" w:unhideWhenUsed="0"/>
-    <w:lsdException w:name="Light Shading Accent 4" w:semiHidden="0" w:uiPriority="60" w:unhideWhenUsed="0"/>
-    <w:lsdException w:name="Light List Accent 4" w:semiHidden="0" w:uiPriority="61" w:unhideWhenUsed="0"/>
-    <w:lsdException w:name="Light Grid Accent 4" w:semiHidden="0" w:uiPriority="62" w:unhideWhenUsed="0"/>
-    <w:lsdException w:name="Medium Shading 1 Accent 4" w:semiHidden="0" w:uiPriority="63" w:unhideWhenUsed="0"/>
-    <w:lsdException w:name="Medium Shading 2 Accent 4" w:semiHidden="0" w:uiPriority="64" w:unhideWhenUsed="0"/>
-    <w:lsdException w:name="Medium List 1 Accent 4" w:semiHidden="0" w:uiPriority="65" w:unhideWhenUsed="0"/>
-    <w:lsdException w:name="Medium List 2 Accent 4" w:semiHidden="0" w:uiPriority="66" w:unhideWhenUsed="0"/>
-    <w:lsdException w:name="Medium Grid 1 Accent 4" w:semiHidden="0" w:uiPriority="67" w:unhideWhenUsed="0"/>
-    <w:lsdException w:name="Medium Grid 2 Accent 4" w:semiHidden="0" w:uiPriority="68" w:unhideWhenUsed="0"/>
-    <w:lsdException w:name="Medium Grid 3 Accent 4" w:semiHidden="0" w:uiPriority="69" w:unhideWhenUsed="0"/>
-    <w:lsdException w:name="Dark List Accent 4" w:semiHidden="0" w:uiPriority="70" w:unhideWhenUsed="0"/>
-    <w:lsdException w:name="Colorful Shading Accent 4" w:semiHidden="0" w:uiPriority="71" w:unhideWhenUsed="0"/>
-    <w:lsdException w:name="Colorful List Accent 4" w:semiHidden="0" w:uiPriority="72" w:unhideWhenUsed="0"/>
-    <w:lsdException w:name="Colorful Grid Accent 4" w:semiHidden="0" w:uiPriority="73" w:unhideWhenUsed="0"/>
-    <w:lsdException w:name="Light Shading Accent 5" w:semiHidden="0" w:uiPriority="60" w:unhideWhenUsed="0"/>
-    <w:lsdException w:name="Light List Accent 5" w:semiHidden="0" w:uiPriority="61" w:unhideWhenUsed="0"/>
-    <w:lsdException w:name="Light Grid Accent 5" w:semiHidden="0" w:uiPriority="62" w:unhideWhenUsed="0"/>
-    <w:lsdException w:name="Medium Shading 1 Accent 5" w:semiHidden="0" w:uiPriority="63" w:unhideWhenUsed="0"/>
-    <w:lsdException w:name="Medium Shading 2 Accent 5" w:semiHidden="0" w:uiPriority="64" w:unhideWhenUsed="0"/>
-    <w:lsdException w:name="Medium List 1 Accent 5" w:semiHidden="0" w:uiPriority="65" w:unhideWhenUsed="0"/>
-    <w:lsdException w:name="Medium List 2 Accent 5" w:semiHidden="0" w:uiPriority="66" w:unhideWhenUsed="0"/>
-    <w:lsdException w:name="Medium Grid 1 Accent 5" w:semiHidden="0" w:uiPriority="67" w:unhideWhenUsed="0"/>
-    <w:lsdException w:name="Medium Grid 2 Accent 5" w:semiHidden="0" w:uiPriority="68" w:unhideWhenUsed="0"/>
-    <w:lsdException w:name="Medium Grid 3 Accent 5" w:semiHidden="0" w:uiPriority="69" w:unhideWhenUsed="0"/>
-    <w:lsdException w:name="Dark List Accent 5" w:semiHidden="0" w:uiPriority="70" w:unhideWhenUsed="0"/>
-    <w:lsdException w:name="Colorful Shading Accent 5" w:semiHidden="0" w:uiPriority="71" w:unhideWhenUsed="0"/>
-    <w:lsdException w:name="Colorful List Accent 5" w:semiHidden="0" w:uiPriority="72" w:unhideWhenUsed="0"/>
-    <w:lsdException w:name="Colorful Grid Accent 5" w:semiHidden="0" w:uiPriority="73" w:unhideWhenUsed="0"/>
-    <w:lsdException w:name="Light Shading Accent 6" w:semiHidden="0" w:uiPriority="60" w:unhideWhenUsed="0"/>
-    <w:lsdException w:name="Light List Accent 6" w:semiHidden="0" w:uiPriority="61" w:unhideWhenUsed="0"/>
-    <w:lsdException w:name="Light Grid Accent 6" w:semiHidden="0" w:uiPriority="62" w:unhideWhenUsed="0"/>
-    <w:lsdException w:name="Medium Shading 1 Accent 6" w:semiHidden="0" w:uiPriority="63" w:unhideWhenUsed="0"/>
-    <w:lsdException w:name="Medium Shading 2 Accent 6" w:semiHidden="0" w:uiPriority="64" w:unhideWhenUsed="0"/>
-    <w:lsdException w:name="Medium List 1 Accent 6" w:semiHidden="0" w:uiPriority="65" w:unhideWhenUsed="0"/>
-    <w:lsdException w:name="Medium List 2 Accent 6" w:semiHidden="0" w:uiPriority="66" w:unhideWhenUsed="0"/>
-    <w:lsdException w:name="Medium Grid 1 Accent 6" w:semiHidden="0" w:uiPriority="67" w:unhideWhenUsed="0"/>
-    <w:lsdException w:name="Medium Grid 2 Accent 6" w:semiHidden="0" w:uiPriority="68" w:unhideWhenUsed="0"/>
-    <w:lsdException w:name="Medium Grid 3 Accent 6" w:semiHidden="0" w:uiPriority="69" w:unhideWhenUsed="0"/>
-    <w:lsdException w:name="Dark List Accent 6" w:semiHidden="0" w:uiPriority="70" w:unhideWhenUsed="0"/>
-    <w:lsdException w:name="Colorful Shading Accent 6" w:semiHidden="0" w:uiPriority="71" w:unhideWhenUsed="0"/>
-    <w:lsdException w:name="Colorful List Accent 6" w:semiHidden="0" w:uiPriority="72" w:unhideWhenUsed="0"/>
-    <w:lsdException w:name="Colorful Grid Accent 6" w:semiHidden="0" w:uiPriority="73" w:unhideWhenUsed="0"/>
-    <w:lsdException w:name="Subtle Emphasis" w:semiHidden="0" w:uiPriority="19" w:unhideWhenUsed="0" w:qFormat="1"/>
-    <w:lsdException w:name="Intense Emphasis" w:semiHidden="0" w:uiPriority="21" w:unhideWhenUsed="0" w:qFormat="1"/>
-    <w:lsdException w:name="Subtle Reference" w:semiHidden="0" w:uiPriority="31" w:unhideWhenUsed="0" w:qFormat="1"/>
-    <w:lsdException w:name="Intense Reference" w:semiHidden="0" w:uiPriority="32" w:unhideWhenUsed="0" w:qFormat="1"/>
-    <w:lsdException w:name="Book Title" w:semiHidden="0" w:uiPriority="33" w:unhideWhenUsed="0" w:qFormat="1"/>
-    <w:lsdException w:name="Bibliography" w:uiPriority="37"/>
-    <w:lsdException w:name="TOC Heading" w:uiPriority="39" w:qFormat="1"/>
+  <w:latentStyles w:defLockedState="0" w:defUIPriority="99" w:defSemiHidden="0" w:defUnhideWhenUsed="0" w:defQFormat="0" w:count="382">
+    <w:lsdException w:name="Normal" w:uiPriority="0" w:qFormat="1"/>
+    <w:lsdException w:name="heading 1" w:uiPriority="9" w:qFormat="1"/>
+    <w:lsdException w:name="heading 2" w:semiHidden="1" w:uiPriority="9" w:unhideWhenUsed="1" w:qFormat="1"/>
+    <w:lsdException w:name="heading 3" w:semiHidden="1" w:uiPriority="9" w:unhideWhenUsed="1" w:qFormat="1"/>
+    <w:lsdException w:name="heading 4" w:semiHidden="1" w:uiPriority="9" w:unhideWhenUsed="1" w:qFormat="1"/>
+    <w:lsdException w:name="heading 5" w:semiHidden="1" w:uiPriority="9" w:unhideWhenUsed="1" w:qFormat="1"/>
+    <w:lsdException w:name="heading 6" w:semiHidden="1" w:uiPriority="9" w:unhideWhenUsed="1" w:qFormat="1"/>
+    <w:lsdException w:name="heading 7" w:semiHidden="1" w:uiPriority="9" w:unhideWhenUsed="1" w:qFormat="1"/>
+    <w:lsdException w:name="heading 8" w:semiHidden="1" w:uiPriority="9" w:unhideWhenUsed="1" w:qFormat="1"/>
+    <w:lsdException w:name="heading 9" w:semiHidden="1" w:uiPriority="9" w:unhideWhenUsed="1" w:qFormat="1"/>
+    <w:lsdException w:name="index 1" w:semiHidden="1" w:unhideWhenUsed="1"/>
+    <w:lsdException w:name="index 2" w:semiHidden="1" w:unhideWhenUsed="1"/>
+    <w:lsdException w:name="index 3" w:semiHidden="1" w:unhideWhenUsed="1"/>
+    <w:lsdException w:name="index 4" w:semiHidden="1" w:unhideWhenUsed="1"/>
+    <w:lsdException w:name="index 5" w:semiHidden="1" w:unhideWhenUsed="1"/>
+    <w:lsdException w:name="index 6" w:semiHidden="1" w:unhideWhenUsed="1"/>
+    <w:lsdException w:name="index 7" w:semiHidden="1" w:unhideWhenUsed="1"/>
+    <w:lsdException w:name="index 8" w:semiHidden="1" w:unhideWhenUsed="1"/>
+    <w:lsdException w:name="index 9" w:semiHidden="1" w:unhideWhenUsed="1"/>
+    <w:lsdException w:name="toc 1" w:semiHidden="1" w:uiPriority="39" w:unhideWhenUsed="1"/>
+    <w:lsdException w:name="toc 2" w:semiHidden="1" w:uiPriority="39" w:unhideWhenUsed="1"/>
+    <w:lsdException w:name="toc 3" w:semiHidden="1" w:uiPriority="39" w:unhideWhenUsed="1"/>
+    <w:lsdException w:name="toc 4" w:semiHidden="1" w:uiPriority="39" w:unhideWhenUsed="1"/>
+    <w:lsdException w:name="toc 5" w:semiHidden="1" w:uiPriority="39" w:unhideWhenUsed="1"/>
+    <w:lsdException w:name="toc 6" w:semiHidden="1" w:uiPriority="39" w:unhideWhenUsed="1"/>
+    <w:lsdException w:name="toc 7" w:semiHidden="1" w:uiPriority="39" w:unhideWhenUsed="1"/>
+    <w:lsdException w:name="toc 8" w:semiHidden="1" w:uiPriority="39" w:unhideWhenUsed="1"/>
+    <w:lsdException w:name="toc 9" w:semiHidden="1" w:uiPriority="39" w:unhideWhenUsed="1"/>
+    <w:lsdException w:name="Normal Indent" w:semiHidden="1" w:unhideWhenUsed="1"/>
+    <w:lsdException w:name="footnote text" w:semiHidden="1" w:unhideWhenUsed="1"/>
+    <w:lsdException w:name="annotation text" w:semiHidden="1" w:unhideWhenUsed="1"/>
+    <w:lsdException w:name="header" w:semiHidden="1" w:unhideWhenUsed="1"/>
+    <w:lsdException w:name="footer" w:semiHidden="1" w:unhideWhenUsed="1"/>
+    <w:lsdException w:name="index heading" w:semiHidden="1" w:unhideWhenUsed="1"/>
+    <w:lsdException w:name="caption" w:semiHidden="1" w:uiPriority="35" w:unhideWhenUsed="1"/>
+    <w:lsdException w:name="table of figures" w:semiHidden="1" w:unhideWhenUsed="1"/>
+    <w:lsdException w:name="envelope address" w:semiHidden="1" w:unhideWhenUsed="1"/>
+    <w:lsdException w:name="envelope return" w:semiHidden="1" w:unhideWhenUsed="1"/>
+    <w:lsdException w:name="footnote reference" w:semiHidden="1" w:unhideWhenUsed="1"/>
+    <w:lsdException w:name="annotation reference" w:semiHidden="1" w:unhideWhenUsed="1"/>
+    <w:lsdException w:name="line number" w:semiHidden="1" w:unhideWhenUsed="1"/>
+    <w:lsdException w:name="page number" w:semiHidden="1" w:unhideWhenUsed="1"/>
+    <w:lsdException w:name="endnote reference" w:semiHidden="1" w:unhideWhenUsed="1"/>
+    <w:lsdException w:name="endnote text" w:semiHidden="1" w:unhideWhenUsed="1"/>
+    <w:lsdException w:name="table of authorities" w:semiHidden="1" w:unhideWhenUsed="1"/>
+    <w:lsdException w:name="macro" w:semiHidden="1" w:unhideWhenUsed="1"/>
+    <w:lsdException w:name="toa heading" w:semiHidden="1" w:unhideWhenUsed="1"/>
+    <w:lsdException w:name="List" w:semiHidden="1" w:unhideWhenUsed="1"/>
+    <w:lsdException w:name="List Bullet" w:semiHidden="1" w:unhideWhenUsed="1"/>
+    <w:lsdException w:name="List Number" w:semiHidden="1" w:unhideWhenUsed="1"/>
+    <w:lsdException w:name="List 2" w:semiHidden="1" w:unhideWhenUsed="1"/>
+    <w:lsdException w:name="List 3" w:semiHidden="1" w:unhideWhenUsed="1"/>
+    <w:lsdException w:name="List 4" w:semiHidden="1" w:unhideWhenUsed="1"/>
+    <w:lsdException w:name="List 5" w:semiHidden="1" w:unhideWhenUsed="1"/>
+    <w:lsdException w:name="List Bullet 2" w:semiHidden="1" w:unhideWhenUsed="1"/>
+    <w:lsdException w:name="List Bullet 3" w:semiHidden="1" w:unhideWhenUsed="1"/>
+    <w:lsdException w:name="List Bullet 4" w:semiHidden="1" w:unhideWhenUsed="1"/>
+    <w:lsdException w:name="List Bullet 5" w:semiHidden="1" w:unhideWhenUsed="1"/>
+    <w:lsdException w:name="List Number 2" w:semiHidden="1" w:unhideWhenUsed="1"/>
+    <w:lsdException w:name="List Number 3" w:semiHidden="1" w:unhideWhenUsed="1"/>
+    <w:lsdException w:name="List Number 4" w:semiHidden="1" w:unhideWhenUsed="1"/>
+    <w:lsdException w:name="List Number 5" w:semiHidden="1" w:unhideWhenUsed="1"/>
+    <w:lsdException w:name="Title" w:uiPriority="10" w:qFormat="1"/>
+    <w:lsdException w:name="Closing" w:semiHidden="1" w:unhideWhenUsed="1"/>
+    <w:lsdException w:name="Signature" w:semiHidden="1" w:unhideWhenUsed="1"/>
+    <w:lsdException w:name="Default Paragraph Font" w:semiHidden="1" w:uiPriority="1" w:unhideWhenUsed="1"/>
+    <w:lsdException w:name="Body Text" w:semiHidden="1" w:unhideWhenUsed="1"/>
+    <w:lsdException w:name="Body Text Indent" w:semiHidden="1" w:unhideWhenUsed="1"/>
+    <w:lsdException w:name="List Continue" w:semiHidden="1" w:unhideWhenUsed="1"/>
+    <w:lsdException w:name="List Continue 2" w:semiHidden="1" w:unhideWhenUsed="1"/>
+    <w:lsdException w:name="List Continue 3" w:semiHidden="1" w:unhideWhenUsed="1"/>
+    <w:lsdException w:name="List Continue 4" w:semiHidden="1" w:unhideWhenUsed="1"/>
+    <w:lsdException w:name="List Continue 5" w:semiHidden="1" w:unhideWhenUsed="1"/>
+    <w:lsdException w:name="Message Header" w:semiHidden="1" w:unhideWhenUsed="1"/>
+    <w:lsdException w:name="Subtitle" w:uiPriority="11" w:qFormat="1"/>
+    <w:lsdException w:name="Salutation" w:semiHidden="1" w:unhideWhenUsed="1"/>
+    <w:lsdException w:name="Date" w:semiHidden="1" w:unhideWhenUsed="1"/>
+    <w:lsdException w:name="Body Text First Indent" w:semiHidden="1" w:unhideWhenUsed="1"/>
+    <w:lsdException w:name="Body Text First Indent 2" w:semiHidden="1" w:unhideWhenUsed="1"/>
+    <w:lsdException w:name="Note Heading" w:semiHidden="1" w:unhideWhenUsed="1"/>
+    <w:lsdException w:name="Body Text 2" w:semiHidden="1" w:unhideWhenUsed="1"/>
+    <w:lsdException w:name="Body Text 3" w:semiHidden="1" w:unhideWhenUsed="1"/>
+    <w:lsdException w:name="Body Text Indent 2" w:semiHidden="1" w:unhideWhenUsed="1"/>
+    <w:lsdException w:name="Body Text Indent 3" w:semiHidden="1" w:unhideWhenUsed="1"/>
+    <w:lsdException w:name="Block Text" w:semiHidden="1" w:unhideWhenUsed="1"/>
+    <w:lsdException w:name="Hyperlink" w:semiHidden="1" w:unhideWhenUsed="1"/>
+    <w:lsdException w:name="FollowedHyperlink" w:semiHidden="1" w:unhideWhenUsed="1"/>
+    <w:lsdException w:name="Strong" w:uiPriority="22" w:qFormat="1"/>
+    <w:lsdException w:name="Emphasis" w:uiPriority="20" w:qFormat="1"/>
+    <w:lsdException w:name="Document Map" w:semiHidden="1" w:unhideWhenUsed="1"/>
+    <w:lsdException w:name="Plain Text" w:semiHidden="1" w:unhideWhenUsed="1"/>
+    <w:lsdException w:name="E-mail Signature" w:semiHidden="1" w:unhideWhenUsed="1"/>
+    <w:lsdException w:name="HTML Top of Form" w:semiHidden="1" w:unhideWhenUsed="1"/>
+    <w:lsdException w:name="HTML Bottom of Form" w:semiHidden="1" w:unhideWhenUsed="1"/>
+    <w:lsdException w:name="Normal (Web)" w:semiHidden="1" w:unhideWhenUsed="1"/>
+    <w:lsdException w:name="HTML Acronym" w:semiHidden="1" w:unhideWhenUsed="1"/>
+    <w:lsdException w:name="HTML Address" w:semiHidden="1" w:unhideWhenUsed="1"/>
+    <w:lsdException w:name="HTML Cite" w:semiHidden="1" w:unhideWhenUsed="1"/>
+    <w:lsdException w:name="HTML Code" w:semiHidden="1" w:unhideWhenUsed="1"/>
+    <w:lsdException w:name="HTML Definition" w:semiHidden="1" w:unhideWhenUsed="1"/>
+    <w:lsdException w:name="HTML Keyboard" w:semiHidden="1" w:unhideWhenUsed="1"/>
+    <w:lsdException w:name="HTML Preformatted" w:semiHidden="1" w:unhideWhenUsed="1"/>
+    <w:lsdException w:name="HTML Sample" w:semiHidden="1" w:unhideWhenUsed="1"/>
+    <w:lsdException w:name="HTML Typewriter" w:semiHidden="1" w:unhideWhenUsed="1"/>
+    <w:lsdException w:name="HTML Variable" w:semiHidden="1" w:unhideWhenUsed="1"/>
+    <w:lsdException w:name="Normal Table" w:semiHidden="1" w:unhideWhenUsed="1"/>
+    <w:lsdException w:name="annotation subject" w:semiHidden="1" w:unhideWhenUsed="1"/>
+    <w:lsdException w:name="No List" w:semiHidden="1" w:unhideWhenUsed="1"/>
+    <w:lsdException w:name="Outline List 1" w:semiHidden="1" w:unhideWhenUsed="1"/>
+    <w:lsdException w:name="Outline List 2" w:semiHidden="1" w:unhideWhenUsed="1"/>
+    <w:lsdException w:name="Outline List 3" w:semiHidden="1" w:unhideWhenUsed="1"/>
+    <w:lsdException w:name="Table Simple 1" w:semiHidden="1" w:unhideWhenUsed="1"/>
+    <w:lsdException w:name="Table Simple 2" w:semiHidden="1" w:unhideWhenUsed="1"/>
+    <w:lsdException w:name="Table Simple 3" w:semiHidden="1" w:unhideWhenUsed="1"/>
+    <w:lsdException w:name="Table Classic 1" w:semiHidden="1" w:unhideWhenUsed="1"/>
+    <w:lsdException w:name="Table Classic 2" w:semiHidden="1" w:unhideWhenUsed="1"/>
+    <w:lsdException w:name="Table Classic 3" w:semiHidden="1" w:unhideWhenUsed="1"/>
+    <w:lsdException w:name="Table Classic 4" w:semiHidden="1" w:unhideWhenUsed="1"/>
+    <w:lsdException w:name="Table Colorful 1" w:semiHidden="1" w:unhideWhenUsed="1"/>
+    <w:lsdException w:name="Table Colorful 2" w:semiHidden="1" w:unhideWhenUsed="1"/>
+    <w:lsdException w:name="Table Colorful 3" w:semiHidden="1" w:unhideWhenUsed="1"/>
+    <w:lsdException w:name="Table Columns 1" w:semiHidden="1" w:unhideWhenUsed="1"/>
+    <w:lsdException w:name="Table Columns 2" w:semiHidden="1" w:unhideWhenUsed="1"/>
+    <w:lsdException w:name="Table Columns 3" w:semiHidden="1" w:unhideWhenUsed="1"/>
+    <w:lsdException w:name="Table Columns 4" w:semiHidden="1" w:unhideWhenUsed="1"/>
+    <w:lsdException w:name="Table Columns 5" w:semiHidden="1" w:unhideWhenUsed="1"/>
+    <w:lsdException w:name="Table Grid 1" w:semiHidden="1" w:unhideWhenUsed="1"/>
+    <w:lsdException w:name="Table Grid 2" w:semiHidden="1" w:unhideWhenUsed="1"/>
+    <w:lsdException w:name="Table Grid 3" w:semiHidden="1" w:unhideWhenUsed="1"/>
+    <w:lsdException w:name="Table Grid 4" w:semiHidden="1" w:unhideWhenUsed="1"/>
+    <w:lsdException w:name="Table Grid 5" w:semiHidden="1" w:unhideWhenUsed="1"/>
+    <w:lsdException w:name="Table Grid 6" w:semiHidden="1" w:unhideWhenUsed="1"/>
+    <w:lsdException w:name="Table Grid 7" w:semiHidden="1" w:unhideWhenUsed="1"/>
+    <w:lsdException w:name="Table Grid 8" w:semiHidden="1" w:unhideWhenUsed="1"/>
+    <w:lsdException w:name="Table List 1" w:semiHidden="1" w:unhideWhenUsed="1"/>
+    <w:lsdException w:name="Table List 2" w:semiHidden="1" w:unhideWhenUsed="1"/>
+    <w:lsdException w:name="Table List 3" w:semiHidden="1" w:unhideWhenUsed="1"/>
+    <w:lsdException w:name="Table List 4" w:semiHidden="1" w:unhideWhenUsed="1"/>
+    <w:lsdException w:name="Table List 5" w:semiHidden="1" w:unhideWhenUsed="1"/>
+    <w:lsdException w:name="Table List 6" w:semiHidden="1" w:unhideWhenUsed="1"/>
+    <w:lsdException w:name="Table List 7" w:semiHidden="1" w:unhideWhenUsed="1"/>
+    <w:lsdException w:name="Table List 8" w:semiHidden="1" w:unhideWhenUsed="1"/>
+    <w:lsdException w:name="Table 3D effects 1" w:semiHidden="1" w:unhideWhenUsed="1"/>
+    <w:lsdException w:name="Table 3D effects 2" w:semiHidden="1" w:unhideWhenUsed="1"/>
+    <w:lsdException w:name="Table 3D effects 3" w:semiHidden="1" w:unhideWhenUsed="1"/>
+    <w:lsdException w:name="Table Contemporary" w:semiHidden="1" w:unhideWhenUsed="1"/>
+    <w:lsdException w:name="Table Elegant" w:semiHidden="1" w:unhideWhenUsed="1"/>
+    <w:lsdException w:name="Table Professional" w:semiHidden="1" w:unhideWhenUsed="1"/>
+    <w:lsdException w:name="Table Subtle 1" w:semiHidden="1" w:unhideWhenUsed="1"/>
+    <w:lsdException w:name="Table Subtle 2" w:semiHidden="1" w:unhideWhenUsed="1"/>
+    <w:lsdException w:name="Table Web 1" w:semiHidden="1" w:unhideWhenUsed="1"/>
+    <w:lsdException w:name="Table Web 2" w:semiHidden="1" w:unhideWhenUsed="1"/>
+    <w:lsdException w:name="Table Web 3" w:semiHidden="1" w:unhideWhenUsed="1"/>
+    <w:lsdException w:name="Balloon Text" w:semiHidden="1" w:unhideWhenUsed="1"/>
+    <w:lsdException w:name="Table Grid" w:uiPriority="59"/>
+    <w:lsdException w:name="Table Theme" w:semiHidden="1" w:unhideWhenUsed="1"/>
+    <w:lsdException w:name="Note Level 1" w:semiHidden="1" w:unhideWhenUsed="1"/>
+    <w:lsdException w:name="Note Level 2" w:semiHidden="1" w:unhideWhenUsed="1"/>
+    <w:lsdException w:name="Note Level 3" w:semiHidden="1" w:unhideWhenUsed="1"/>
+    <w:lsdException w:name="Note Level 4" w:semiHidden="1" w:unhideWhenUsed="1"/>
+    <w:lsdException w:name="Note Level 5" w:semiHidden="1" w:unhideWhenUsed="1"/>
+    <w:lsdException w:name="Note Level 6" w:semiHidden="1" w:unhideWhenUsed="1"/>
+    <w:lsdException w:name="Note Level 7" w:semiHidden="1" w:unhideWhenUsed="1"/>
+    <w:lsdException w:name="Note Level 8" w:semiHidden="1" w:unhideWhenUsed="1"/>
+    <w:lsdException w:name="Note Level 9" w:semiHidden="1" w:unhideWhenUsed="1"/>
+    <w:lsdException w:name="Placeholder Text" w:semiHidden="1"/>
+    <w:lsdException w:name="No Spacing" w:uiPriority="1" w:qFormat="1"/>
+    <w:lsdException w:name="Light Shading" w:uiPriority="60"/>
+    <w:lsdException w:name="Light List" w:uiPriority="61"/>
+    <w:lsdException w:name="Light Grid" w:uiPriority="62"/>
+    <w:lsdException w:name="Medium Shading 1" w:uiPriority="63"/>
+    <w:lsdException w:name="Medium Shading 2" w:uiPriority="64"/>
+    <w:lsdException w:name="Medium List 1" w:uiPriority="65"/>
+    <w:lsdException w:name="Medium List 2" w:uiPriority="66"/>
+    <w:lsdException w:name="Medium Grid 1" w:uiPriority="67"/>
+    <w:lsdException w:name="Medium Grid 2" w:uiPriority="68"/>
+    <w:lsdException w:name="Medium Grid 3" w:uiPriority="69"/>
+    <w:lsdException w:name="Dark List" w:uiPriority="70"/>
+    <w:lsdException w:name="Colorful Shading" w:uiPriority="71"/>
+    <w:lsdException w:name="Colorful List" w:uiPriority="72"/>
+    <w:lsdException w:name="Colorful Grid" w:uiPriority="73"/>
+    <w:lsdException w:name="Light Shading Accent 1" w:uiPriority="60"/>
+    <w:lsdException w:name="Light List Accent 1" w:uiPriority="61"/>
+    <w:lsdException w:name="Light Grid Accent 1" w:uiPriority="62"/>
+    <w:lsdException w:name="Medium Shading 1 Accent 1" w:uiPriority="63"/>
+    <w:lsdException w:name="Medium Shading 2 Accent 1" w:uiPriority="64"/>
+    <w:lsdException w:name="Medium List 1 Accent 1" w:uiPriority="65"/>
+    <w:lsdException w:name="Revision" w:semiHidden="1"/>
+    <w:lsdException w:name="List Paragraph" w:uiPriority="34" w:qFormat="1"/>
+    <w:lsdException w:name="Quote" w:uiPriority="29" w:qFormat="1"/>
+    <w:lsdException w:name="Intense Quote" w:uiPriority="30" w:qFormat="1"/>
+    <w:lsdException w:name="Medium List 2 Accent 1" w:uiPriority="66"/>
+    <w:lsdException w:name="Medium Grid 1 Accent 1" w:uiPriority="67"/>
+    <w:lsdException w:name="Medium Grid 2 Accent 1" w:uiPriority="68"/>
+    <w:lsdException w:name="Medium Grid 3 Accent 1" w:uiPriority="69"/>
+    <w:lsdException w:name="Dark List Accent 1" w:uiPriority="70"/>
+    <w:lsdException w:name="Colorful Shading Accent 1" w:uiPriority="71"/>
+    <w:lsdException w:name="Colorful List Accent 1" w:uiPriority="72"/>
+    <w:lsdException w:name="Colorful Grid Accent 1" w:uiPriority="73"/>
+    <w:lsdException w:name="Light Shading Accent 2" w:uiPriority="60"/>
+    <w:lsdException w:name="Light List Accent 2" w:uiPriority="61"/>
+    <w:lsdException w:name="Light Grid Accent 2" w:uiPriority="62"/>
+    <w:lsdException w:name="Medium Shading 1 Accent 2" w:uiPriority="63"/>
+    <w:lsdException w:name="Medium Shading 2 Accent 2" w:uiPriority="64"/>
+    <w:lsdException w:name="Medium List 1 Accent 2" w:uiPriority="65"/>
+    <w:lsdException w:name="Medium List 2 Accent 2" w:uiPriority="66"/>
+    <w:lsdException w:name="Medium Grid 1 Accent 2" w:uiPriority="67"/>
+    <w:lsdException w:name="Medium Grid 2 Accent 2" w:uiPriority="68"/>
+    <w:lsdException w:name="Medium Grid 3 Accent 2" w:uiPriority="69"/>
+    <w:lsdException w:name="Dark List Accent 2" w:uiPriority="70"/>
+    <w:lsdException w:name="Colorful Shading Accent 2" w:uiPriority="71"/>
+    <w:lsdException w:name="Colorful List Accent 2" w:uiPriority="72"/>
+    <w:lsdException w:name="Colorful Grid Accent 2" w:uiPriority="73"/>
+    <w:lsdException w:name="Light Shading Accent 3" w:uiPriority="60"/>
+    <w:lsdException w:name="Light List Accent 3" w:uiPriority="61"/>
+    <w:lsdException w:name="Light Grid Accent 3" w:uiPriority="62"/>
+    <w:lsdException w:name="Medium Shading 1 Accent 3" w:uiPriority="63"/>
+    <w:lsdException w:name="Medium Shading 2 Accent 3" w:uiPriority="64"/>
+    <w:lsdException w:name="Medium List 1 Accent 3" w:uiPriority="65"/>
+    <w:lsdException w:name="Medium List 2 Accent 3" w:uiPriority="66"/>
+    <w:lsdException w:name="Medium Grid 1 Accent 3" w:uiPriority="67"/>
+    <w:lsdException w:name="Medium Grid 2 Accent 3" w:uiPriority="68"/>
+    <w:lsdException w:name="Medium Grid 3 Accent 3" w:uiPriority="69"/>
+    <w:lsdException w:name="Dark List Accent 3" w:uiPriority="70"/>
+    <w:lsdException w:name="Colorful Shading Accent 3" w:uiPriority="71"/>
+    <w:lsdException w:name="Colorful List Accent 3" w:uiPriority="72"/>
+    <w:lsdException w:name="Colorful Grid Accent 3" w:uiPriority="73"/>
+    <w:lsdException w:name="Light Shading Accent 4" w:uiPriority="60"/>
+    <w:lsdException w:name="Light List Accent 4" w:uiPriority="61"/>
+    <w:lsdException w:name="Light Grid Accent 4" w:uiPriority="62"/>
+    <w:lsdException w:name="Medium Shading 1 Accent 4" w:uiPriority="63"/>
+    <w:lsdException w:name="Medium Shading 2 Accent 4" w:uiPriority="64"/>
+    <w:lsdException w:name="Medium List 1 Accent 4" w:uiPriority="65"/>
+    <w:lsdException w:name="Medium List 2 Accent 4" w:uiPriority="66"/>
+    <w:lsdException w:name="Medium Grid 1 Accent 4" w:uiPriority="67"/>
+    <w:lsdException w:name="Medium Grid 2 Accent 4" w:uiPriority="68"/>
+    <w:lsdException w:name="Medium Grid 3 Accent 4" w:uiPriority="69"/>
+    <w:lsdException w:name="Dark List Accent 4" w:uiPriority="70"/>
+    <w:lsdException w:name="Colorful Shading Accent 4" w:uiPriority="71"/>
+    <w:lsdException w:name="Colorful List Accent 4" w:uiPriority="72"/>
+    <w:lsdException w:name="Colorful Grid Accent 4" w:uiPriority="73"/>
+    <w:lsdException w:name="Light Shading Accent 5" w:uiPriority="60"/>
+    <w:lsdException w:name="Light List Accent 5" w:uiPriority="61"/>
+    <w:lsdException w:name="Light Grid Accent 5" w:uiPriority="62"/>
+    <w:lsdException w:name="Medium Shading 1 Accent 5" w:uiPriority="63"/>
+    <w:lsdException w:name="Medium Shading 2 Accent 5" w:uiPriority="64"/>
+    <w:lsdException w:name="Medium List 1 Accent 5" w:uiPriority="65"/>
+    <w:lsdException w:name="Medium List 2 Accent 5" w:uiPriority="66"/>
+    <w:lsdException w:name="Medium Grid 1 Accent 5" w:uiPriority="67"/>
+    <w:lsdException w:name="Medium Grid 2 Accent 5" w:uiPriority="68"/>
+    <w:lsdException w:name="Medium Grid 3 Accent 5" w:uiPriority="69"/>
+    <w:lsdException w:name="Dark List Accent 5" w:uiPriority="70"/>
+    <w:lsdException w:name="Colorful Shading Accent 5" w:uiPriority="71"/>
+    <w:lsdException w:name="Colorful List Accent 5" w:uiPriority="72"/>
+    <w:lsdException w:name="Colorful Grid Accent 5" w:uiPriority="73"/>
+    <w:lsdException w:name="Light Shading Accent 6" w:uiPriority="60"/>
+    <w:lsdException w:name="Light List Accent 6" w:uiPriority="61"/>
+    <w:lsdException w:name="Light Grid Accent 6" w:uiPriority="62"/>
+    <w:lsdException w:name="Medium Shading 1 Accent 6" w:uiPriority="63"/>
+    <w:lsdException w:name="Medium Shading 2 Accent 6" w:uiPriority="64"/>
+    <w:lsdException w:name="Medium List 1 Accent 6" w:uiPriority="65"/>
+    <w:lsdException w:name="Medium List 2 Accent 6" w:uiPriority="66"/>
+    <w:lsdException w:name="Medium Grid 1 Accent 6" w:uiPriority="67"/>
+    <w:lsdException w:name="Medium Grid 2 Accent 6" w:uiPriority="68"/>
+    <w:lsdException w:name="Medium Grid 3 Accent 6" w:uiPriority="69"/>
+    <w:lsdException w:name="Dark List Accent 6" w:uiPriority="70"/>
+    <w:lsdException w:name="Colorful Shading Accent 6" w:uiPriority="71"/>
+    <w:lsdException w:name="Colorful List Accent 6" w:uiPriority="72"/>
+    <w:lsdException w:name="Colorful Grid Accent 6" w:uiPriority="73"/>
+    <w:lsdException w:name="Subtle Emphasis" w:uiPriority="19" w:qFormat="1"/>
+    <w:lsdException w:name="Intense Emphasis" w:uiPriority="21" w:qFormat="1"/>
+    <w:lsdException w:name="Subtle Reference" w:uiPriority="31" w:qFormat="1"/>
+    <w:lsdException w:name="Intense Reference" w:uiPriority="32" w:qFormat="1"/>
+    <w:lsdException w:name="Book Title" w:uiPriority="33" w:qFormat="1"/>
+    <w:lsdException w:name="Bibliography" w:semiHidden="1" w:uiPriority="37" w:unhideWhenUsed="1"/>
+    <w:lsdException w:name="TOC Heading" w:semiHidden="1" w:uiPriority="39" w:unhideWhenUsed="1" w:qFormat="1"/>
+    <w:lsdException w:name="Plain Table 1" w:uiPriority="41"/>
+    <w:lsdException w:name="Plain Table 2" w:uiPriority="42"/>
+    <w:lsdException w:name="Plain Table 3" w:uiPriority="43"/>
+    <w:lsdException w:name="Plain Table 4" w:uiPriority="44"/>
+    <w:lsdException w:name="Plain Table 5" w:uiPriority="45"/>
+    <w:lsdException w:name="Grid Table Light" w:uiPriority="40"/>
+    <w:lsdException w:name="Grid Table 1 Light" w:uiPriority="46"/>
+    <w:lsdException w:name="Grid Table 2" w:uiPriority="47"/>
+    <w:lsdException w:name="Grid Table 3" w:uiPriority="48"/>
+    <w:lsdException w:name="Grid Table 4" w:uiPriority="49"/>
+    <w:lsdException w:name="Grid Table 5 Dark" w:uiPriority="50"/>
+    <w:lsdException w:name="Grid Table 6 Colorful" w:uiPriority="51"/>
+    <w:lsdException w:name="Grid Table 7 Colorful" w:uiPriority="52"/>
+    <w:lsdException w:name="Grid Table 1 Light Accent 1" w:uiPriority="46"/>
+    <w:lsdException w:name="Grid Table 2 Accent 1" w:uiPriority="47"/>
+    <w:lsdException w:name="Grid Table 3 Accent 1" w:uiPriority="48"/>
+    <w:lsdException w:name="Grid Table 4 Accent 1" w:uiPriority="49"/>
+    <w:lsdException w:name="Grid Table 5 Dark Accent 1" w:uiPriority="50"/>
+    <w:lsdException w:name="Grid Table 6 Colorful Accent 1" w:uiPriority="51"/>
+    <w:lsdException w:name="Grid Table 7 Colorful Accent 1" w:uiPriority="52"/>
+    <w:lsdException w:name="Grid Table 1 Light Accent 2" w:uiPriority="46"/>
+    <w:lsdException w:name="Grid Table 2 Accent 2" w:uiPriority="47"/>
+    <w:lsdException w:name="Grid Table 3 Accent 2" w:uiPriority="48"/>
+    <w:lsdException w:name="Grid Table 4 Accent 2" w:uiPriority="49"/>
+    <w:lsdException w:name="Grid Table 5 Dark Accent 2" w:uiPriority="50"/>
+    <w:lsdException w:name="Grid Table 6 Colorful Accent 2" w:uiPriority="51"/>
+    <w:lsdException w:name="Grid Table 7 Colorful Accent 2" w:uiPriority="52"/>
+    <w:lsdException w:name="Grid Table 1 Light Accent 3" w:uiPriority="46"/>
+    <w:lsdException w:name="Grid Table 2 Accent 3" w:uiPriority="47"/>
+    <w:lsdException w:name="Grid Table 3 Accent 3" w:uiPriority="48"/>
+    <w:lsdException w:name="Grid Table 4 Accent 3" w:uiPriority="49"/>
+    <w:lsdException w:name="Grid Table 5 Dark Accent 3" w:uiPriority="50"/>
+    <w:lsdException w:name="Grid Table 6 Colorful Accent 3" w:uiPriority="51"/>
+    <w:lsdException w:name="Grid Table 7 Colorful Accent 3" w:uiPriority="52"/>
+    <w:lsdException w:name="Grid Table 1 Light Accent 4" w:uiPriority="46"/>
+    <w:lsdException w:name="Grid Table 2 Accent 4" w:uiPriority="47"/>
+    <w:lsdException w:name="Grid Table 3 Accent 4" w:uiPriority="48"/>
+    <w:lsdException w:name="Grid Table 4 Accent 4" w:uiPriority="49"/>
+    <w:lsdException w:name="Grid Table 5 Dark Accent 4" w:uiPriority="50"/>
+    <w:lsdException w:name="Grid Table 6 Colorful Accent 4" w:uiPriority="51"/>
+    <w:lsdException w:name="Grid Table 7 Colorful Accent 4" w:uiPriority="52"/>
+    <w:lsdException w:name="Grid Table 1 Light Accent 5" w:uiPriority="46"/>
+    <w:lsdException w:name="Grid Table 2 Accent 5" w:uiPriority="47"/>
+    <w:lsdException w:name="Grid Table 3 Accent 5" w:uiPriority="48"/>
+    <w:lsdException w:name="Grid Table 4 Accent 5" w:uiPriority="49"/>
+    <w:lsdException w:name="Grid Table 5 Dark Accent 5" w:uiPriority="50"/>
+    <w:lsdException w:name="Grid Table 6 Colorful Accent 5" w:uiPriority="51"/>
+    <w:lsdException w:name="Grid Table 7 Colorful Accent 5" w:uiPriority="52"/>
+    <w:lsdException w:name="Grid Table 1 Light Accent 6" w:uiPriority="46"/>
+    <w:lsdException w:name="Grid Table 2 Accent 6" w:uiPriority="47"/>
+    <w:lsdException w:name="Grid Table 3 Accent 6" w:uiPriority="48"/>
+    <w:lsdException w:name="Grid Table 4 Accent 6" w:uiPriority="49"/>
+    <w:lsdException w:name="Grid Table 5 Dark Accent 6" w:uiPriority="50"/>
+    <w:lsdException w:name="Grid Table 6 Colorful Accent 6" w:uiPriority="51"/>
+    <w:lsdException w:name="Grid Table 7 Colorful Accent 6" w:uiPriority="52"/>
+    <w:lsdException w:name="List Table 1 Light" w:uiPriority="46"/>
+    <w:lsdException w:name="List Table 2" w:uiPriority="47"/>
+    <w:lsdException w:name="List Table 3" w:uiPriority="48"/>
+    <w:lsdException w:name="List Table 4" w:uiPriority="49"/>
+    <w:lsdException w:name="List Table 5 Dark" w:uiPriority="50"/>
+    <w:lsdException w:name="List Table 6 Colorful" w:uiPriority="51"/>
+    <w:lsdException w:name="List Table 7 Colorful" w:uiPriority="52"/>
+    <w:lsdException w:name="List Table 1 Light Accent 1" w:uiPriority="46"/>
+    <w:lsdException w:name="List Table 2 Accent 1" w:uiPriority="47"/>
+    <w:lsdException w:name="List Table 3 Accent 1" w:uiPriority="48"/>
+    <w:lsdException w:name="List Table 4 Accent 1" w:uiPriority="49"/>
+    <w:lsdException w:name="List Table 5 Dark Accent 1" w:uiPriority="50"/>
+    <w:lsdException w:name="List Table 6 Colorful Accent 1" w:uiPriority="51"/>
+    <w:lsdException w:name="List Table 7 Colorful Accent 1" w:uiPriority="52"/>
+    <w:lsdException w:name="List Table 1 Light Accent 2" w:uiPriority="46"/>
+    <w:lsdException w:name="List Table 2 Accent 2" w:uiPriority="47"/>
+    <w:lsdException w:name="List Table 3 Accent 2" w:uiPriority="48"/>
+    <w:lsdException w:name="List Table 4 Accent 2" w:uiPriority="49"/>
+    <w:lsdException w:name="List Table 5 Dark Accent 2" w:uiPriority="50"/>
+    <w:lsdException w:name="List Table 6 Colorful Accent 2" w:uiPriority="51"/>
+    <w:lsdException w:name="List Table 7 Colorful Accent 2" w:uiPriority="52"/>
+    <w:lsdException w:name="List Table 1 Light Accent 3" w:uiPriority="46"/>
+    <w:lsdException w:name="List Table 2 Accent 3" w:uiPriority="47"/>
+    <w:lsdException w:name="List Table 3 Accent 3" w:uiPriority="48"/>
+    <w:lsdException w:name="List Table 4 Accent 3" w:uiPriority="49"/>
+    <w:lsdException w:name="List Table 5 Dark Accent 3" w:uiPriority="50"/>
+    <w:lsdException w:name="List Table 6 Colorful Accent 3" w:uiPriority="51"/>
+    <w:lsdException w:name="List Table 7 Colorful Accent 3" w:uiPriority="52"/>
+    <w:lsdException w:name="List Table 1 Light Accent 4" w:uiPriority="46"/>
+    <w:lsdException w:name="List Table 2 Accent 4" w:uiPriority="47"/>
+    <w:lsdException w:name="List Table 3 Accent 4" w:uiPriority="48"/>
+    <w:lsdException w:name="List Table 4 Accent 4" w:uiPriority="49"/>
+    <w:lsdException w:name="List Table 5 Dark Accent 4" w:uiPriority="50"/>
+    <w:lsdException w:name="List Table 6 Colorful Accent 4" w:uiPriority="51"/>
+    <w:lsdException w:name="List Table 7 Colorful Accent 4" w:uiPriority="52"/>
+    <w:lsdException w:name="List Table 1 Light Accent 5" w:uiPriority="46"/>
+    <w:lsdException w:name="List Table 2 Accent 5" w:uiPriority="47"/>
+    <w:lsdException w:name="List Table 3 Accent 5" w:uiPriority="48"/>
+    <w:lsdException w:name="List Table 4 Accent 5" w:uiPriority="49"/>
+    <w:lsdException w:name="List Table 5 Dark Accent 5" w:uiPriority="50"/>
+    <w:lsdException w:name="List Table 6 Colorful Accent 5" w:uiPriority="51"/>
+    <w:lsdException w:name="List Table 7 Colorful Accent 5" w:uiPriority="52"/>
+    <w:lsdException w:name="List Table 1 Light Accent 6" w:uiPriority="46"/>
+    <w:lsdException w:name="List Table 2 Accent 6" w:uiPriority="47"/>
+    <w:lsdException w:name="List Table 3 Accent 6" w:uiPriority="48"/>
+    <w:lsdException w:name="List Table 4 Accent 6" w:uiPriority="49"/>
+    <w:lsdException w:name="List Table 5 Dark Accent 6" w:uiPriority="50"/>
+    <w:lsdException w:name="List Table 6 Colorful Accent 6" w:uiPriority="51"/>
+    <w:lsdException w:name="List Table 7 Colorful Accent 6" w:uiPriority="52"/>
+    <w:lsdException w:name="Mention" w:semiHidden="1" w:unhideWhenUsed="1"/>
+    <w:lsdException w:name="Smart Hyperlink" w:semiHidden="1" w:unhideWhenUsed="1"/>
   </w:latentStyles>
   <w:style w:type="paragraph" w:default="1" w:styleId="Normal">
     <w:name w:val="Normal"/>
@@ -827,7 +1281,6 @@
     <w:uiPriority w:val="99"/>
     <w:semiHidden/>
     <w:unhideWhenUsed/>
-    <w:qFormat/>
     <w:tblPr>
       <w:tblInd w:w="0" w:type="dxa"/>
       <w:tblCellMar>
@@ -1226,7 +1679,10 @@
     <w:link w:val="CodeStyle"/>
     <w:rsid w:val="00C81FE3"/>
     <w:rPr>
-      <w:rFonts w:ascii="Courier New" w:hAnsi="Courier New" w:cs="Courier New"/>
+      <w:rFonts w:ascii="Courier New" w:eastAsiaTheme="majorEastAsia" w:hAnsi="Courier New" w:cs="Courier New"/>
+      <w:b/>
+      <w:bCs/>
+      <w:kern w:val="32"/>
       <w:sz w:val="16"/>
       <w:szCs w:val="16"/>
     </w:rPr>
@@ -1279,6 +1735,55 @@
       <w:rFonts w:ascii="Tahoma" w:hAnsi="Tahoma" w:cs="Tahoma"/>
       <w:sz w:val="16"/>
       <w:szCs w:val="16"/>
+    </w:rPr>
+  </w:style>
+  <w:style w:type="paragraph" w:styleId="HTMLPreformatted">
+    <w:name w:val="HTML Preformatted"/>
+    <w:basedOn w:val="Normal"/>
+    <w:link w:val="HTMLPreformattedChar"/>
+    <w:uiPriority w:val="99"/>
+    <w:semiHidden/>
+    <w:unhideWhenUsed/>
+    <w:rsid w:val="006D2F7D"/>
+    <w:pPr>
+      <w:tabs>
+        <w:tab w:val="left" w:pos="916"/>
+        <w:tab w:val="left" w:pos="1832"/>
+        <w:tab w:val="left" w:pos="2748"/>
+        <w:tab w:val="left" w:pos="3664"/>
+        <w:tab w:val="left" w:pos="4580"/>
+        <w:tab w:val="left" w:pos="5496"/>
+        <w:tab w:val="left" w:pos="6412"/>
+        <w:tab w:val="left" w:pos="7328"/>
+        <w:tab w:val="left" w:pos="8244"/>
+        <w:tab w:val="left" w:pos="9160"/>
+        <w:tab w:val="left" w:pos="10076"/>
+        <w:tab w:val="left" w:pos="10992"/>
+        <w:tab w:val="left" w:pos="11908"/>
+        <w:tab w:val="left" w:pos="12824"/>
+        <w:tab w:val="left" w:pos="13740"/>
+        <w:tab w:val="left" w:pos="14656"/>
+      </w:tabs>
+    </w:pPr>
+    <w:rPr>
+      <w:rFonts w:ascii="Courier New" w:hAnsi="Courier New" w:cs="Courier New"/>
+      <w:sz w:val="20"/>
+      <w:szCs w:val="20"/>
+      <w:lang w:bidi="ar-SA"/>
+    </w:rPr>
+  </w:style>
+  <w:style w:type="character" w:customStyle="1" w:styleId="HTMLPreformattedChar">
+    <w:name w:val="HTML Preformatted Char"/>
+    <w:basedOn w:val="DefaultParagraphFont"/>
+    <w:link w:val="HTMLPreformatted"/>
+    <w:uiPriority w:val="99"/>
+    <w:semiHidden/>
+    <w:rsid w:val="006D2F7D"/>
+    <w:rPr>
+      <w:rFonts w:ascii="Courier New" w:hAnsi="Courier New" w:cs="Courier New"/>
+      <w:sz w:val="20"/>
+      <w:szCs w:val="20"/>
+      <w:lang w:bidi="ar-SA"/>
     </w:rPr>
   </w:style>
 </w:styles>
@@ -1572,7 +2077,7 @@
 </file>
 
 <file path=customXml/itemProps1.xml><?xml version="1.0" encoding="utf-8"?>
-<ds:datastoreItem xmlns:ds="http://schemas.openxmlformats.org/officeDocument/2006/customXml" ds:itemID="{71CF8591-D954-406D-BCD8-DC312E5C2541}">
+<ds:datastoreItem xmlns:ds="http://schemas.openxmlformats.org/officeDocument/2006/customXml" ds:itemID="{E3138D0A-F808-914F-836E-E335911E6A09}">
   <ds:schemaRefs>
     <ds:schemaRef ds:uri="http://schemas.openxmlformats.org/officeDocument/2006/bibliography"/>
   </ds:schemaRefs>

</xml_diff>

<commit_message>
Added cinfo about conda jupyter integration
</commit_message>
<xml_diff>
--- a/iPython_cheatsheet.docx
+++ b/iPython_cheatsheet.docx
@@ -6,7 +6,7 @@
       <w:pPr>
         <w:pStyle w:val="Title"/>
       </w:pPr>
-      <w:bookmarkStart w:id="0" w:name="_Toc478954627"/>
+      <w:bookmarkStart w:id="0" w:name="_Toc486222587"/>
       <w:r>
         <w:t>iPython_cheatsheet</w:t>
       </w:r>
@@ -38,8 +38,6 @@
           <w:r>
             <w:t>Contents</w:t>
           </w:r>
-          <w:bookmarkStart w:id="1" w:name="_GoBack"/>
-          <w:bookmarkEnd w:id="1"/>
         </w:p>
         <w:p>
           <w:pPr>
@@ -62,7 +60,7 @@
           <w:r>
             <w:fldChar w:fldCharType="separate"/>
           </w:r>
-          <w:hyperlink w:anchor="_Toc478954627" w:history="1">
+          <w:hyperlink w:anchor="_Toc486222587" w:history="1">
             <w:r>
               <w:rPr>
                 <w:rStyle w:val="Hyperlink"/>
@@ -89,7 +87,7 @@
                 <w:noProof/>
                 <w:webHidden/>
               </w:rPr>
-              <w:instrText xml:space="preserve"> PAGEREF _Toc478954627 \h </w:instrText>
+              <w:instrText xml:space="preserve"> PAGEREF _Toc486222587 \h </w:instrText>
             </w:r>
             <w:r>
               <w:rPr>
@@ -132,7 +130,7 @@
               <w:lang w:bidi="ar-SA"/>
             </w:rPr>
           </w:pPr>
-          <w:hyperlink w:anchor="_Toc478954628" w:history="1">
+          <w:hyperlink w:anchor="_Toc486222588" w:history="1">
             <w:r>
               <w:rPr>
                 <w:rStyle w:val="Hyperlink"/>
@@ -159,7 +157,7 @@
                 <w:noProof/>
                 <w:webHidden/>
               </w:rPr>
-              <w:instrText xml:space="preserve"> PAGEREF _Toc478954628 \h </w:instrText>
+              <w:instrText xml:space="preserve"> PAGEREF _Toc486222588 \h </w:instrText>
             </w:r>
             <w:r>
               <w:rPr>
@@ -202,7 +200,7 @@
               <w:lang w:bidi="ar-SA"/>
             </w:rPr>
           </w:pPr>
-          <w:hyperlink w:anchor="_Toc478954629" w:history="1">
+          <w:hyperlink w:anchor="_Toc486222589" w:history="1">
             <w:r>
               <w:rPr>
                 <w:rStyle w:val="Hyperlink"/>
@@ -229,7 +227,7 @@
                 <w:noProof/>
                 <w:webHidden/>
               </w:rPr>
-              <w:instrText xml:space="preserve"> PAGEREF _Toc478954629 \h </w:instrText>
+              <w:instrText xml:space="preserve"> PAGEREF _Toc486222589 \h </w:instrText>
             </w:r>
             <w:r>
               <w:rPr>
@@ -272,7 +270,7 @@
               <w:lang w:bidi="ar-SA"/>
             </w:rPr>
           </w:pPr>
-          <w:hyperlink w:anchor="_Toc478954630" w:history="1">
+          <w:hyperlink w:anchor="_Toc486222590" w:history="1">
             <w:r>
               <w:rPr>
                 <w:rStyle w:val="Hyperlink"/>
@@ -299,7 +297,7 @@
                 <w:noProof/>
                 <w:webHidden/>
               </w:rPr>
-              <w:instrText xml:space="preserve"> PAGEREF _Toc478954630 \h </w:instrText>
+              <w:instrText xml:space="preserve"> PAGEREF _Toc486222590 \h </w:instrText>
             </w:r>
             <w:r>
               <w:rPr>
@@ -319,7 +317,7 @@
                 <w:noProof/>
                 <w:webHidden/>
               </w:rPr>
-              <w:t>1</w:t>
+              <w:t>2</w:t>
             </w:r>
             <w:r>
               <w:rPr>
@@ -342,12 +340,151 @@
               <w:lang w:bidi="ar-SA"/>
             </w:rPr>
           </w:pPr>
-          <w:hyperlink w:anchor="_Toc478954631" w:history="1">
+          <w:hyperlink w:anchor="_Toc486222591" w:history="1">
             <w:r>
               <w:rPr>
                 <w:rStyle w:val="Hyperlink"/>
                 <w:noProof/>
               </w:rPr>
+              <w:t>Using jupyter notebok with conda</w:t>
+            </w:r>
+            <w:r>
+              <w:rPr>
+                <w:noProof/>
+                <w:webHidden/>
+              </w:rPr>
+              <w:tab/>
+            </w:r>
+            <w:r>
+              <w:rPr>
+                <w:noProof/>
+                <w:webHidden/>
+              </w:rPr>
+              <w:fldChar w:fldCharType="begin"/>
+            </w:r>
+            <w:r>
+              <w:rPr>
+                <w:noProof/>
+                <w:webHidden/>
+              </w:rPr>
+              <w:instrText xml:space="preserve"> PAGEREF _Toc486222591 \h </w:instrText>
+            </w:r>
+            <w:r>
+              <w:rPr>
+                <w:noProof/>
+                <w:webHidden/>
+              </w:rPr>
+            </w:r>
+            <w:r>
+              <w:rPr>
+                <w:noProof/>
+                <w:webHidden/>
+              </w:rPr>
+              <w:fldChar w:fldCharType="separate"/>
+            </w:r>
+            <w:r>
+              <w:rPr>
+                <w:noProof/>
+                <w:webHidden/>
+              </w:rPr>
+              <w:t>2</w:t>
+            </w:r>
+            <w:r>
+              <w:rPr>
+                <w:noProof/>
+                <w:webHidden/>
+              </w:rPr>
+              <w:fldChar w:fldCharType="end"/>
+            </w:r>
+          </w:hyperlink>
+        </w:p>
+        <w:p>
+          <w:pPr>
+            <w:pStyle w:val="TOC2"/>
+            <w:tabs>
+              <w:tab w:val="right" w:leader="dot" w:pos="10520"/>
+            </w:tabs>
+            <w:rPr>
+              <w:noProof/>
+            </w:rPr>
+          </w:pPr>
+          <w:hyperlink w:anchor="_Toc486222592" w:history="1">
+            <w:r>
+              <w:rPr>
+                <w:rStyle w:val="Hyperlink"/>
+                <w:rFonts w:ascii="Consolas" w:hAnsi="Consolas"/>
+                <w:noProof/>
+              </w:rPr>
+              <w:t>Allow use of a conda environment</w:t>
+            </w:r>
+            <w:r>
+              <w:rPr>
+                <w:noProof/>
+                <w:webHidden/>
+              </w:rPr>
+              <w:tab/>
+            </w:r>
+            <w:r>
+              <w:rPr>
+                <w:noProof/>
+                <w:webHidden/>
+              </w:rPr>
+              <w:fldChar w:fldCharType="begin"/>
+            </w:r>
+            <w:r>
+              <w:rPr>
+                <w:noProof/>
+                <w:webHidden/>
+              </w:rPr>
+              <w:instrText xml:space="preserve"> PAGEREF _Toc486222592 \h </w:instrText>
+            </w:r>
+            <w:r>
+              <w:rPr>
+                <w:noProof/>
+                <w:webHidden/>
+              </w:rPr>
+            </w:r>
+            <w:r>
+              <w:rPr>
+                <w:noProof/>
+                <w:webHidden/>
+              </w:rPr>
+              <w:fldChar w:fldCharType="separate"/>
+            </w:r>
+            <w:r>
+              <w:rPr>
+                <w:noProof/>
+                <w:webHidden/>
+              </w:rPr>
+              <w:t>2</w:t>
+            </w:r>
+            <w:r>
+              <w:rPr>
+                <w:noProof/>
+                <w:webHidden/>
+              </w:rPr>
+              <w:fldChar w:fldCharType="end"/>
+            </w:r>
+          </w:hyperlink>
+        </w:p>
+        <w:p>
+          <w:pPr>
+            <w:pStyle w:val="TOC1"/>
+            <w:tabs>
+              <w:tab w:val="right" w:leader="dot" w:pos="10520"/>
+            </w:tabs>
+            <w:rPr>
+              <w:rFonts w:eastAsiaTheme="minorEastAsia" w:cstheme="minorBidi"/>
+              <w:noProof/>
+              <w:lang w:bidi="ar-SA"/>
+            </w:rPr>
+          </w:pPr>
+          <w:hyperlink w:anchor="_Toc486222593" w:history="1">
+            <w:r>
+              <w:rPr>
+                <w:rStyle w:val="Hyperlink"/>
+                <w:noProof/>
+              </w:rPr>
               <w:t>Where iPython notebooks are stored</w:t>
             </w:r>
             <w:r>
@@ -369,7 +506,7 @@
                 <w:noProof/>
                 <w:webHidden/>
               </w:rPr>
-              <w:instrText xml:space="preserve"> PAGEREF _Toc478954631 \h </w:instrText>
+              <w:instrText xml:space="preserve"> PAGEREF _Toc486222593 \h </w:instrText>
             </w:r>
             <w:r>
               <w:rPr>
@@ -412,11 +549,11 @@
       <w:pPr>
         <w:pStyle w:val="Heading1"/>
       </w:pPr>
-      <w:bookmarkStart w:id="2" w:name="_Toc478954628"/>
+      <w:bookmarkStart w:id="1" w:name="_Toc486222588"/>
       <w:r>
         <w:t>Execute OS Commands</w:t>
       </w:r>
-      <w:bookmarkEnd w:id="2"/>
+      <w:bookmarkEnd w:id="1"/>
     </w:p>
     <w:p>
       <w:r>
@@ -481,11 +618,11 @@
       <w:pPr>
         <w:pStyle w:val="Heading1"/>
       </w:pPr>
-      <w:bookmarkStart w:id="3" w:name="_Toc478954629"/>
+      <w:bookmarkStart w:id="2" w:name="_Toc486222589"/>
       <w:r>
         <w:t>Force plots to be inline</w:t>
       </w:r>
-      <w:bookmarkEnd w:id="3"/>
+      <w:bookmarkEnd w:id="2"/>
     </w:p>
     <w:p>
       <w:r>
@@ -550,89 +687,310 @@
       <w:pPr>
         <w:pStyle w:val="Heading1"/>
       </w:pPr>
-      <w:bookmarkStart w:id="4" w:name="_Toc478954630"/>
-      <w:r>
+      <w:bookmarkStart w:id="3" w:name="_Toc486222590"/>
+      <w:r>
+        <w:lastRenderedPageBreak/>
         <w:t>Open iPython notebook</w:t>
       </w:r>
+      <w:bookmarkEnd w:id="3"/>
+    </w:p>
+    <w:p/>
+    <w:p>
+      <w:pPr>
+        <w:pStyle w:val="CodeStyle"/>
+      </w:pPr>
+      <w:r>
+        <w:t>C:\Users\Bruce&gt;ipython notebook</w:t>
+      </w:r>
+    </w:p>
+    <w:p>
+      <w:pPr>
+        <w:pStyle w:val="CodeStyle"/>
+      </w:pPr>
+      <w:r>
+        <w:t>[W 08:26:33.769 NotebookApp] ipywidgets package not installed.  Widgets are unavailable.</w:t>
+      </w:r>
+    </w:p>
+    <w:p>
+      <w:pPr>
+        <w:pStyle w:val="CodeStyle"/>
+      </w:pPr>
+      <w:r>
+        <w:t>[I 08:26:33.789 NotebookApp] Serving notebooks from local directory: C:\Users\Bruce</w:t>
+      </w:r>
+    </w:p>
+    <w:p>
+      <w:pPr>
+        <w:pStyle w:val="CodeStyle"/>
+      </w:pPr>
+      <w:r>
+        <w:t>[I 08:26:33.789 NotebookApp] 0 active kernels</w:t>
+      </w:r>
+    </w:p>
+    <w:p>
+      <w:pPr>
+        <w:pStyle w:val="CodeStyle"/>
+      </w:pPr>
+      <w:r>
+        <w:t>[I 08:26:33.789 NotebookApp] The IPython Notebook is running at: http://localhost:8888/</w:t>
+      </w:r>
+    </w:p>
+    <w:p>
+      <w:pPr>
+        <w:pStyle w:val="CodeStyle"/>
+      </w:pPr>
+      <w:r>
+        <w:t>[I 08:26:33.789 NotebookApp] Use Control-C to stop this server and shut down all kernels (twice to s</w:t>
+      </w:r>
+    </w:p>
+    <w:p>
+      <w:pPr>
+        <w:pStyle w:val="CodeStyle"/>
+      </w:pPr>
+      <w:r>
+        <w:t>kip confirmation).</w:t>
+      </w:r>
+    </w:p>
+    <w:p>
+      <w:pPr>
+        <w:pStyle w:val="CodeStyle"/>
+      </w:pPr>
+    </w:p>
+    <w:p>
+      <w:pPr>
+        <w:pStyle w:val="CodeStyle"/>
+      </w:pPr>
+    </w:p>
+    <w:p>
+      <w:pPr>
+        <w:pStyle w:val="Heading1"/>
+      </w:pPr>
+      <w:bookmarkStart w:id="4" w:name="_Toc486222591"/>
+      <w:r>
+        <w:t>Using jupyter notebok with conda</w:t>
+      </w:r>
       <w:bookmarkEnd w:id="4"/>
     </w:p>
+    <w:p>
+      <w:pPr>
+        <w:pStyle w:val="Heading2"/>
+        <w:rPr>
+          <w:rStyle w:val="nb"/>
+          <w:rFonts w:ascii="Consolas" w:hAnsi="Consolas"/>
+          <w:color w:val="0086B3"/>
+          <w:sz w:val="18"/>
+          <w:szCs w:val="18"/>
+        </w:rPr>
+      </w:pPr>
+      <w:bookmarkStart w:id="5" w:name="_Toc486222592"/>
+      <w:r>
+        <w:rPr>
+          <w:rStyle w:val="nb"/>
+          <w:rFonts w:ascii="Consolas" w:hAnsi="Consolas"/>
+          <w:color w:val="0086B3"/>
+          <w:sz w:val="18"/>
+          <w:szCs w:val="18"/>
+        </w:rPr>
+        <w:t>Allow use of a conda environment</w:t>
+      </w:r>
+      <w:bookmarkEnd w:id="5"/>
+    </w:p>
+    <w:p>
+      <w:pPr>
+        <w:pStyle w:val="HTMLPreformatted"/>
+        <w:shd w:val="clear" w:color="auto" w:fill="FFFFFF"/>
+        <w:rPr>
+          <w:rStyle w:val="nb"/>
+          <w:rFonts w:ascii="Consolas" w:hAnsi="Consolas"/>
+          <w:color w:val="0086B3"/>
+          <w:sz w:val="18"/>
+          <w:szCs w:val="18"/>
+        </w:rPr>
+      </w:pPr>
+    </w:p>
+    <w:p>
+      <w:pPr>
+        <w:pStyle w:val="HTMLPreformatted"/>
+        <w:shd w:val="clear" w:color="auto" w:fill="FFFFFF"/>
+        <w:rPr>
+          <w:rFonts w:ascii="Consolas" w:hAnsi="Consolas"/>
+          <w:color w:val="404040"/>
+          <w:sz w:val="18"/>
+          <w:szCs w:val="18"/>
+        </w:rPr>
+      </w:pPr>
+      <w:r>
+        <w:rPr>
+          <w:rStyle w:val="nb"/>
+          <w:rFonts w:ascii="Consolas" w:hAnsi="Consolas"/>
+          <w:color w:val="0086B3"/>
+          <w:sz w:val="18"/>
+          <w:szCs w:val="18"/>
+        </w:rPr>
+        <w:t>source</w:t>
+      </w:r>
+      <w:r>
+        <w:rPr>
+          <w:rFonts w:ascii="Consolas" w:hAnsi="Consolas"/>
+          <w:color w:val="404040"/>
+          <w:sz w:val="18"/>
+          <w:szCs w:val="18"/>
+        </w:rPr>
+        <w:t xml:space="preserve"> activate myenv</w:t>
+      </w:r>
+    </w:p>
+    <w:p>
+      <w:pPr>
+        <w:pStyle w:val="HTMLPreformatted"/>
+        <w:shd w:val="clear" w:color="auto" w:fill="FFFFFF"/>
+        <w:rPr>
+          <w:rFonts w:ascii="Consolas" w:hAnsi="Consolas"/>
+          <w:color w:val="404040"/>
+          <w:sz w:val="18"/>
+          <w:szCs w:val="18"/>
+        </w:rPr>
+      </w:pPr>
+      <w:r>
+        <w:rPr>
+          <w:rFonts w:ascii="Consolas" w:hAnsi="Consolas"/>
+          <w:color w:val="404040"/>
+          <w:sz w:val="18"/>
+          <w:szCs w:val="18"/>
+        </w:rPr>
+        <w:t xml:space="preserve">python -m ipykernel install --user --name myenv --display-name </w:t>
+      </w:r>
+      <w:r>
+        <w:rPr>
+          <w:rStyle w:val="s2"/>
+          <w:rFonts w:ascii="Consolas" w:hAnsi="Consolas"/>
+          <w:color w:val="DD1144"/>
+          <w:sz w:val="18"/>
+          <w:szCs w:val="18"/>
+        </w:rPr>
+        <w:t>"Python (myenv)"</w:t>
+      </w:r>
+    </w:p>
+    <w:p>
+      <w:pPr>
+        <w:pStyle w:val="HTMLPreformatted"/>
+        <w:shd w:val="clear" w:color="auto" w:fill="FFFFFF"/>
+        <w:rPr>
+          <w:rFonts w:ascii="Consolas" w:hAnsi="Consolas"/>
+          <w:color w:val="404040"/>
+          <w:sz w:val="18"/>
+          <w:szCs w:val="18"/>
+        </w:rPr>
+      </w:pPr>
+      <w:r>
+        <w:rPr>
+          <w:rStyle w:val="nb"/>
+          <w:rFonts w:ascii="Consolas" w:hAnsi="Consolas"/>
+          <w:color w:val="0086B3"/>
+          <w:sz w:val="18"/>
+          <w:szCs w:val="18"/>
+        </w:rPr>
+        <w:t>source</w:t>
+      </w:r>
+      <w:r>
+        <w:rPr>
+          <w:rFonts w:ascii="Consolas" w:hAnsi="Consolas"/>
+          <w:color w:val="404040"/>
+          <w:sz w:val="18"/>
+          <w:szCs w:val="18"/>
+        </w:rPr>
+        <w:t xml:space="preserve"> activate other-env</w:t>
+      </w:r>
+    </w:p>
+    <w:p>
+      <w:pPr>
+        <w:pStyle w:val="HTMLPreformatted"/>
+        <w:shd w:val="clear" w:color="auto" w:fill="FFFFFF"/>
+        <w:rPr>
+          <w:rFonts w:ascii="Consolas" w:hAnsi="Consolas"/>
+          <w:color w:val="404040"/>
+          <w:sz w:val="18"/>
+          <w:szCs w:val="18"/>
+        </w:rPr>
+      </w:pPr>
+      <w:r>
+        <w:rPr>
+          <w:rFonts w:ascii="Consolas" w:hAnsi="Consolas"/>
+          <w:color w:val="404040"/>
+          <w:sz w:val="18"/>
+          <w:szCs w:val="18"/>
+        </w:rPr>
+        <w:t xml:space="preserve">python -m ipykernel install --user --name other-env --display-name </w:t>
+      </w:r>
+      <w:r>
+        <w:rPr>
+          <w:rStyle w:val="s2"/>
+          <w:rFonts w:ascii="Consolas" w:hAnsi="Consolas"/>
+          <w:color w:val="DD1144"/>
+          <w:sz w:val="18"/>
+          <w:szCs w:val="18"/>
+        </w:rPr>
+        <w:t>"Python (other-env)"</w:t>
+      </w:r>
+    </w:p>
     <w:p/>
     <w:p>
-      <w:pPr>
-        <w:pStyle w:val="CodeStyle"/>
-      </w:pPr>
-      <w:r>
-        <w:t>C:\Users\Bruce&gt;ipython notebook</w:t>
-      </w:r>
-    </w:p>
-    <w:p>
-      <w:pPr>
-        <w:pStyle w:val="CodeStyle"/>
-      </w:pPr>
-      <w:r>
-        <w:lastRenderedPageBreak/>
-        <w:t>[W 08:26:33.769 NotebookApp] ipywidgets package not installed.  Widgets are unavailable.</w:t>
-      </w:r>
-    </w:p>
-    <w:p>
-      <w:pPr>
-        <w:pStyle w:val="CodeStyle"/>
-      </w:pPr>
-      <w:r>
-        <w:t>[I 08:26:33.789 NotebookApp] Serving notebooks from local directory: C:\Users\Bruce</w:t>
-      </w:r>
-    </w:p>
-    <w:p>
-      <w:pPr>
-        <w:pStyle w:val="CodeStyle"/>
-      </w:pPr>
-      <w:r>
-        <w:t>[I 08:26:33.789 NotebookApp] 0 active kernels</w:t>
-      </w:r>
-    </w:p>
-    <w:p>
-      <w:pPr>
-        <w:pStyle w:val="CodeStyle"/>
-      </w:pPr>
-      <w:r>
-        <w:t>[I 08:26:33.789 NotebookApp] The IPython Notebook is running at: http://localhost:8888/</w:t>
-      </w:r>
-    </w:p>
-    <w:p>
-      <w:pPr>
-        <w:pStyle w:val="CodeStyle"/>
-      </w:pPr>
-      <w:r>
-        <w:t>[I 08:26:33.789 NotebookApp] Use Control-C to stop this server and shut down all kernels (twice to s</w:t>
-      </w:r>
-    </w:p>
-    <w:p>
-      <w:pPr>
-        <w:pStyle w:val="CodeStyle"/>
-      </w:pPr>
-      <w:r>
-        <w:t>kip confirmation).</w:t>
-      </w:r>
-    </w:p>
-    <w:p>
-      <w:pPr>
-        <w:pStyle w:val="CodeStyle"/>
-      </w:pPr>
-    </w:p>
-    <w:p>
-      <w:pPr>
-        <w:pStyle w:val="CodeStyle"/>
-      </w:pPr>
+      <w:r>
+        <w:t>This allows the use of a specific environment inside of jupyter notebooks, usable like:</w:t>
+      </w:r>
+    </w:p>
+    <w:p/>
+    <w:p>
+      <w:r>
+        <w:drawing>
+          <wp:inline distT="0" distB="0" distL="0" distR="0" wp14:anchorId="6F0EA8A6" wp14:editId="2DECF235">
+            <wp:extent cx="6686550" cy="586740"/>
+            <wp:effectExtent l="0" t="0" r="0" b="0"/>
+            <wp:docPr id="2" name="Picture 2"/>
+            <wp:cNvGraphicFramePr>
+              <a:graphicFrameLocks xmlns:a="http://schemas.openxmlformats.org/drawingml/2006/main" noChangeAspect="1"/>
+            </wp:cNvGraphicFramePr>
+            <a:graphic xmlns:a="http://schemas.openxmlformats.org/drawingml/2006/main">
+              <a:graphicData uri="http://schemas.openxmlformats.org/drawingml/2006/picture">
+                <pic:pic xmlns:pic="http://schemas.openxmlformats.org/drawingml/2006/picture">
+                  <pic:nvPicPr>
+                    <pic:cNvPr id="1" name=""/>
+                    <pic:cNvPicPr/>
+                  </pic:nvPicPr>
+                  <pic:blipFill>
+                    <a:blip r:embed="rId6"/>
+                    <a:stretch>
+                      <a:fillRect/>
+                    </a:stretch>
+                  </pic:blipFill>
+                  <pic:spPr>
+                    <a:xfrm>
+                      <a:off x="0" y="0"/>
+                      <a:ext cx="6686550" cy="586740"/>
+                    </a:xfrm>
+                    <a:prstGeom prst="rect">
+                      <a:avLst/>
+                    </a:prstGeom>
+                  </pic:spPr>
+                </pic:pic>
+              </a:graphicData>
+            </a:graphic>
+          </wp:inline>
+        </w:drawing>
+      </w:r>
+    </w:p>
+    <w:p>
+      <w:bookmarkStart w:id="6" w:name="_GoBack"/>
+      <w:bookmarkEnd w:id="6"/>
     </w:p>
     <w:p>
       <w:pPr>
         <w:pStyle w:val="Heading1"/>
       </w:pPr>
-      <w:bookmarkStart w:id="5" w:name="_Toc478954631"/>
+      <w:bookmarkStart w:id="7" w:name="_Toc486222593"/>
       <w:r>
         <w:t>Where iPython notebooks are stored</w:t>
       </w:r>
-      <w:bookmarkEnd w:id="5"/>
+      <w:bookmarkEnd w:id="7"/>
     </w:p>
     <w:p>
       <w:pPr>
@@ -1108,7 +1466,6 @@
     <w:next w:val="Normal"/>
     <w:link w:val="Heading2Char"/>
     <w:uiPriority w:val="9"/>
-    <w:semiHidden/>
     <w:unhideWhenUsed/>
     <w:qFormat/>
     <w:rsid w:val="00CC3FEA"/>
@@ -1317,7 +1674,6 @@
     <w:basedOn w:val="DefaultParagraphFont"/>
     <w:link w:val="Heading2"/>
     <w:uiPriority w:val="9"/>
-    <w:semiHidden/>
     <w:rsid w:val="00CC3FEA"/>
     <w:rPr>
       <w:rFonts w:asciiTheme="majorHAnsi" w:eastAsiaTheme="majorEastAsia" w:hAnsiTheme="majorHAnsi"/>
@@ -1785,6 +2141,29 @@
       <w:szCs w:val="20"/>
       <w:lang w:bidi="ar-SA"/>
     </w:rPr>
+  </w:style>
+  <w:style w:type="character" w:customStyle="1" w:styleId="nb">
+    <w:name w:val="nb"/>
+    <w:basedOn w:val="DefaultParagraphFont"/>
+    <w:rsid w:val="005B1E1A"/>
+  </w:style>
+  <w:style w:type="character" w:customStyle="1" w:styleId="s2">
+    <w:name w:val="s2"/>
+    <w:basedOn w:val="DefaultParagraphFont"/>
+    <w:rsid w:val="005B1E1A"/>
+  </w:style>
+  <w:style w:type="paragraph" w:styleId="TOC2">
+    <w:name w:val="toc 2"/>
+    <w:basedOn w:val="Normal"/>
+    <w:next w:val="Normal"/>
+    <w:autoRedefine/>
+    <w:uiPriority w:val="39"/>
+    <w:unhideWhenUsed/>
+    <w:rsid w:val="00FC4CB9"/>
+    <w:pPr>
+      <w:spacing w:after="100"/>
+      <w:ind w:left="240"/>
+    </w:pPr>
   </w:style>
 </w:styles>
 </file>
@@ -2077,7 +2456,7 @@
 </file>
 
 <file path=customXml/itemProps1.xml><?xml version="1.0" encoding="utf-8"?>
-<ds:datastoreItem xmlns:ds="http://schemas.openxmlformats.org/officeDocument/2006/customXml" ds:itemID="{E3138D0A-F808-914F-836E-E335911E6A09}">
+<ds:datastoreItem xmlns:ds="http://schemas.openxmlformats.org/officeDocument/2006/customXml" ds:itemID="{26DA5577-4DD5-BE4A-B7AC-560C9FE30A3E}">
   <ds:schemaRefs>
     <ds:schemaRef ds:uri="http://schemas.openxmlformats.org/officeDocument/2006/bibliography"/>
   </ds:schemaRefs>

</xml_diff>